<commit_message>
cache & connection pool question added
</commit_message>
<xml_diff>
--- a/study material/JAVA INTERVIEW PREPRATION.docx
+++ b/study material/JAVA INTERVIEW PREPRATION.docx
@@ -130,7 +130,7 @@
           <w:szCs w:val="28"/>
           <w:lang w:val="en-US"/>
         </w:rPr>
-        <w:t xml:space="preserve">- MY name is Shubhanshu Rajneesh </w:t>
+        <w:t xml:space="preserve">- MY name is </w:t>
       </w:r>
       <w:proofErr w:type="spellStart"/>
       <w:r>
@@ -139,6 +139,24 @@
           <w:szCs w:val="28"/>
           <w:lang w:val="en-US"/>
         </w:rPr>
+        <w:t>Shubhanshu</w:t>
+      </w:r>
+      <w:proofErr w:type="spellEnd"/>
+      <w:r>
+        <w:rPr>
+          <w:sz w:val="28"/>
+          <w:szCs w:val="28"/>
+          <w:lang w:val="en-US"/>
+        </w:rPr>
+        <w:t xml:space="preserve"> Rajneesh </w:t>
+      </w:r>
+      <w:proofErr w:type="spellStart"/>
+      <w:r>
+        <w:rPr>
+          <w:sz w:val="28"/>
+          <w:szCs w:val="28"/>
+          <w:lang w:val="en-US"/>
+        </w:rPr>
         <w:t>jain</w:t>
       </w:r>
       <w:proofErr w:type="spellEnd"/>
@@ -237,25 +255,7 @@
           <w:szCs w:val="28"/>
           <w:lang w:val="en-US"/>
         </w:rPr>
-        <w:t xml:space="preserve"> ji is from my city , </w:t>
-      </w:r>
-      <w:proofErr w:type="spellStart"/>
-      <w:r>
-        <w:rPr>
-          <w:sz w:val="28"/>
-          <w:szCs w:val="28"/>
-          <w:lang w:val="en-US"/>
-        </w:rPr>
-        <w:t>chhindwara</w:t>
-      </w:r>
-      <w:proofErr w:type="spellEnd"/>
-      <w:r>
-        <w:rPr>
-          <w:sz w:val="28"/>
-          <w:szCs w:val="28"/>
-          <w:lang w:val="en-US"/>
-        </w:rPr>
-        <w:t xml:space="preserve"> .</w:t>
+        <w:t xml:space="preserve"> ji is from my city , chhindwara .</w:t>
       </w:r>
     </w:p>
     <w:p>
@@ -530,23 +530,13 @@
         </w:rPr>
         <w:t xml:space="preserve"> from First step higher secondary school </w:t>
       </w:r>
-      <w:proofErr w:type="spellStart"/>
       <w:r>
         <w:rPr>
           <w:sz w:val="28"/>
           <w:szCs w:val="28"/>
           <w:lang w:val="en-US"/>
         </w:rPr>
-        <w:t>chhindwara</w:t>
-      </w:r>
-      <w:proofErr w:type="spellEnd"/>
-      <w:r>
-        <w:rPr>
-          <w:sz w:val="28"/>
-          <w:szCs w:val="28"/>
-          <w:lang w:val="en-US"/>
-        </w:rPr>
-        <w:t xml:space="preserve"> in</w:t>
+        <w:t>chhindwara in</w:t>
       </w:r>
       <w:r>
         <w:rPr>
@@ -6085,7 +6075,7 @@
                     </pic:cNvPicPr>
                   </pic:nvPicPr>
                   <pic:blipFill>
-                    <a:blip r:embed="rId6" cstate="print"/>
+                    <a:blip r:embed="rId8" cstate="print"/>
                     <a:srcRect/>
                     <a:stretch>
                       <a:fillRect/>
@@ -6541,7 +6531,7 @@
         </w:rPr>
         <w:t xml:space="preserve"> we cannot do binary search with linked lists efficiently with its default implementation. Read about it </w:t>
       </w:r>
-      <w:hyperlink r:id="rId7" w:tgtFrame="_blank" w:history="1">
+      <w:hyperlink r:id="rId9" w:tgtFrame="_blank" w:history="1">
         <w:r>
           <w:rPr>
             <w:rStyle w:val="Hyperlink"/>
@@ -7091,25 +7081,7 @@
           <w:sz w:val="27"/>
           <w:szCs w:val="27"/>
         </w:rPr>
-        <w:t xml:space="preserve">It </w:t>
-      </w:r>
-      <w:proofErr w:type="gramStart"/>
-      <w:r>
-        <w:rPr>
-          <w:rFonts w:ascii="Arial" w:hAnsi="Arial" w:cs="Arial"/>
-          <w:sz w:val="27"/>
-          <w:szCs w:val="27"/>
-        </w:rPr>
-        <w:t>doesn’t</w:t>
-      </w:r>
-      <w:proofErr w:type="gramEnd"/>
-      <w:r>
-        <w:rPr>
-          <w:rFonts w:ascii="Arial" w:hAnsi="Arial" w:cs="Arial"/>
-          <w:sz w:val="27"/>
-          <w:szCs w:val="27"/>
-        </w:rPr>
-        <w:t xml:space="preserve"> replace the value of String object. </w:t>
+        <w:t xml:space="preserve">It doesn’t replace the value of String object. </w:t>
       </w:r>
       <w:proofErr w:type="gramStart"/>
       <w:r>
@@ -7350,25 +7322,7 @@
           <w:sz w:val="28"/>
           <w:szCs w:val="28"/>
         </w:rPr>
-        <w:t xml:space="preserve">JDK is a platform-specific software and </w:t>
-      </w:r>
-      <w:proofErr w:type="gramStart"/>
-      <w:r>
-        <w:rPr>
-          <w:color w:val="000000" w:themeColor="text1"/>
-          <w:sz w:val="28"/>
-          <w:szCs w:val="28"/>
-        </w:rPr>
-        <w:t>that’s</w:t>
-      </w:r>
-      <w:proofErr w:type="gramEnd"/>
-      <w:r>
-        <w:rPr>
-          <w:color w:val="000000" w:themeColor="text1"/>
-          <w:sz w:val="28"/>
-          <w:szCs w:val="28"/>
-        </w:rPr>
-        <w:t xml:space="preserve"> why we have separate installers for Windows, Mac, and Unix systems.</w:t>
+        <w:t>JDK is a platform-specific software and that’s why we have separate installers for Windows, Mac, and Unix systems.</w:t>
       </w:r>
     </w:p>
     <w:p>
@@ -7598,25 +7552,7 @@
           <w:sz w:val="28"/>
           <w:szCs w:val="28"/>
         </w:rPr>
-        <w:t xml:space="preserve">JRE </w:t>
-      </w:r>
-      <w:proofErr w:type="gramStart"/>
-      <w:r>
-        <w:rPr>
-          <w:color w:val="000000" w:themeColor="text1"/>
-          <w:sz w:val="28"/>
-          <w:szCs w:val="28"/>
-        </w:rPr>
-        <w:t>doesn’t</w:t>
-      </w:r>
-      <w:proofErr w:type="gramEnd"/>
-      <w:r>
-        <w:rPr>
-          <w:color w:val="000000" w:themeColor="text1"/>
-          <w:sz w:val="28"/>
-          <w:szCs w:val="28"/>
-        </w:rPr>
-        <w:t xml:space="preserve"> contain any development tools such as Java compiler, debugger, </w:t>
+        <w:t xml:space="preserve">JRE doesn’t contain any development tools such as Java compiler, debugger, </w:t>
       </w:r>
       <w:proofErr w:type="spellStart"/>
       <w:r>
@@ -7654,25 +7590,7 @@
           <w:sz w:val="28"/>
           <w:szCs w:val="28"/>
         </w:rPr>
-        <w:t xml:space="preserve">If you just want to execute a java program, you can install only JRE. You </w:t>
-      </w:r>
-      <w:proofErr w:type="gramStart"/>
-      <w:r>
-        <w:rPr>
-          <w:color w:val="000000" w:themeColor="text1"/>
-          <w:sz w:val="28"/>
-          <w:szCs w:val="28"/>
-        </w:rPr>
-        <w:t>don’t</w:t>
-      </w:r>
-      <w:proofErr w:type="gramEnd"/>
-      <w:r>
-        <w:rPr>
-          <w:color w:val="000000" w:themeColor="text1"/>
-          <w:sz w:val="28"/>
-          <w:szCs w:val="28"/>
-        </w:rPr>
-        <w:t xml:space="preserve"> need JDK because there is no development or compilation of java source code is required.</w:t>
+        <w:t>If you just want to execute a java program, you can install only JRE. You don’t need JDK because there is no development or compilation of java source code is required.</w:t>
       </w:r>
     </w:p>
     <w:p>
@@ -7711,7 +7629,7 @@
                     <pic:cNvPicPr/>
                   </pic:nvPicPr>
                   <pic:blipFill>
-                    <a:blip r:embed="rId8" cstate="print"/>
+                    <a:blip r:embed="rId10" cstate="print"/>
                     <a:stretch>
                       <a:fillRect/>
                     </a:stretch>
@@ -8028,29 +7946,7 @@
           <w:szCs w:val="28"/>
           <w:shd w:val="clear" w:color="auto" w:fill="FFFFFF"/>
         </w:rPr>
-        <w:t xml:space="preserve"> JDK. But to do that you need JVM. JDK is basically used to compile your code. Once you have .class file of your .java program you </w:t>
-      </w:r>
-      <w:proofErr w:type="gramStart"/>
-      <w:r>
-        <w:rPr>
-          <w:rFonts w:ascii="Times New Roman" w:hAnsi="Times New Roman" w:cs="Times New Roman"/>
-          <w:color w:val="282829"/>
-          <w:sz w:val="28"/>
-          <w:szCs w:val="28"/>
-          <w:shd w:val="clear" w:color="auto" w:fill="FFFFFF"/>
-        </w:rPr>
-        <w:t>don’t</w:t>
-      </w:r>
-      <w:proofErr w:type="gramEnd"/>
-      <w:r>
-        <w:rPr>
-          <w:rFonts w:ascii="Times New Roman" w:hAnsi="Times New Roman" w:cs="Times New Roman"/>
-          <w:color w:val="282829"/>
-          <w:sz w:val="28"/>
-          <w:szCs w:val="28"/>
-          <w:shd w:val="clear" w:color="auto" w:fill="FFFFFF"/>
-        </w:rPr>
-        <w:t xml:space="preserve"> need JDK. You simply run your code with JVM.</w:t>
+        <w:t xml:space="preserve"> JDK. But to do that you need JVM. JDK is basically used to compile your code. Once you have .class file of your .java program you don’t need JDK. You simply run your code with JVM.</w:t>
       </w:r>
     </w:p>
     <w:p>
@@ -8177,29 +8073,7 @@
           <w:szCs w:val="28"/>
           <w:shd w:val="clear" w:color="auto" w:fill="FFFFFF"/>
         </w:rPr>
-        <w:t xml:space="preserve">"Native Library" generally means a non-Java library </w:t>
-      </w:r>
-      <w:proofErr w:type="gramStart"/>
-      <w:r>
-        <w:rPr>
-          <w:rFonts w:ascii="Times New Roman" w:hAnsi="Times New Roman" w:cs="Times New Roman"/>
-          <w:color w:val="000000"/>
-          <w:sz w:val="28"/>
-          <w:szCs w:val="28"/>
-          <w:shd w:val="clear" w:color="auto" w:fill="FFFFFF"/>
-        </w:rPr>
-        <w:t>that's</w:t>
-      </w:r>
-      <w:proofErr w:type="gramEnd"/>
-      <w:r>
-        <w:rPr>
-          <w:rFonts w:ascii="Times New Roman" w:hAnsi="Times New Roman" w:cs="Times New Roman"/>
-          <w:color w:val="000000"/>
-          <w:sz w:val="28"/>
-          <w:szCs w:val="28"/>
-          <w:shd w:val="clear" w:color="auto" w:fill="FFFFFF"/>
-        </w:rPr>
-        <w:t xml:space="preserve"> used by the system (so C/C++, etc). Think normal DLLs or libs.</w:t>
+        <w:t>"Native Library" generally means a non-Java library that's used by the system (so C/C++, etc). Think normal DLLs or libs.</w:t>
       </w:r>
       <w:r>
         <w:rPr>
@@ -12031,7 +11905,7 @@
                     <pic:cNvPicPr/>
                   </pic:nvPicPr>
                   <pic:blipFill>
-                    <a:blip r:embed="rId9" cstate="print"/>
+                    <a:blip r:embed="rId11" cstate="print"/>
                     <a:stretch>
                       <a:fillRect/>
                     </a:stretch>
@@ -12108,7 +11982,7 @@
                     <pic:cNvPicPr/>
                   </pic:nvPicPr>
                   <pic:blipFill>
-                    <a:blip r:embed="rId10" cstate="print"/>
+                    <a:blip r:embed="rId12" cstate="print"/>
                     <a:srcRect l="13365" t="29818" r="10094" b="36364"/>
                     <a:stretch>
                       <a:fillRect/>
@@ -12189,7 +12063,7 @@
                     <pic:cNvPicPr/>
                   </pic:nvPicPr>
                   <pic:blipFill>
-                    <a:blip r:embed="rId11" cstate="print"/>
+                    <a:blip r:embed="rId13" cstate="print"/>
                     <a:srcRect t="5818" b="49028"/>
                     <a:stretch>
                       <a:fillRect/>
@@ -12376,7 +12250,7 @@
                     <pic:cNvPicPr/>
                   </pic:nvPicPr>
                   <pic:blipFill>
-                    <a:blip r:embed="rId12" cstate="print"/>
+                    <a:blip r:embed="rId14" cstate="print"/>
                     <a:srcRect t="15636" b="12000"/>
                     <a:stretch>
                       <a:fillRect/>
@@ -12469,7 +12343,7 @@
                     <pic:cNvPicPr/>
                   </pic:nvPicPr>
                   <pic:blipFill>
-                    <a:blip r:embed="rId13" cstate="print"/>
+                    <a:blip r:embed="rId15" cstate="print"/>
                     <a:srcRect t="5818" b="27636"/>
                     <a:stretch>
                       <a:fillRect/>
@@ -12840,7 +12714,7 @@
                     <pic:cNvPicPr/>
                   </pic:nvPicPr>
                   <pic:blipFill>
-                    <a:blip r:embed="rId14" cstate="print"/>
+                    <a:blip r:embed="rId16" cstate="print"/>
                     <a:srcRect l="9885" t="22182" r="13895" b="21454"/>
                     <a:stretch>
                       <a:fillRect/>
@@ -12917,7 +12791,7 @@
                     <pic:cNvPicPr/>
                   </pic:nvPicPr>
                   <pic:blipFill>
-                    <a:blip r:embed="rId15" cstate="print"/>
+                    <a:blip r:embed="rId17" cstate="print"/>
                     <a:srcRect l="4163" t="24000" r="4700" b="56728"/>
                     <a:stretch>
                       <a:fillRect/>
@@ -12992,7 +12866,7 @@
                     <pic:cNvPicPr/>
                   </pic:nvPicPr>
                   <pic:blipFill>
-                    <a:blip r:embed="rId16" cstate="print"/>
+                    <a:blip r:embed="rId18" cstate="print"/>
                     <a:srcRect l="11111" t="26545" r="17887" b="31273"/>
                     <a:stretch>
                       <a:fillRect/>
@@ -13125,29 +12999,7 @@
           <w:szCs w:val="23"/>
           <w:shd w:val="clear" w:color="auto" w:fill="FFFFFF"/>
         </w:rPr>
-        <w:t xml:space="preserve">JDK is the Java Development Kit, the base software system that needs to be installed on an operating system if you want to program in Java. The JDK installer comes with JRE as well. If you install JDK, JRE also gets installed. When you run the JDK installer, make sure you go through the entire installation process. This will install JRE as well. JRE is the Java Runtime Environment which lets you execute programs </w:t>
-      </w:r>
-      <w:proofErr w:type="gramStart"/>
-      <w:r>
-        <w:rPr>
-          <w:rFonts w:ascii="Segoe UI" w:hAnsi="Segoe UI" w:cs="Segoe UI"/>
-          <w:color w:val="282829"/>
-          <w:sz w:val="23"/>
-          <w:szCs w:val="23"/>
-          <w:shd w:val="clear" w:color="auto" w:fill="FFFFFF"/>
-        </w:rPr>
-        <w:t>you've</w:t>
-      </w:r>
-      <w:proofErr w:type="gramEnd"/>
-      <w:r>
-        <w:rPr>
-          <w:rFonts w:ascii="Segoe UI" w:hAnsi="Segoe UI" w:cs="Segoe UI"/>
-          <w:color w:val="282829"/>
-          <w:sz w:val="23"/>
-          <w:szCs w:val="23"/>
-          <w:shd w:val="clear" w:color="auto" w:fill="FFFFFF"/>
-        </w:rPr>
-        <w:t xml:space="preserve"> created and compiled using the Java Development Kit.</w:t>
+        <w:t>JDK is the Java Development Kit, the base software system that needs to be installed on an operating system if you want to program in Java. The JDK installer comes with JRE as well. If you install JDK, JRE also gets installed. When you run the JDK installer, make sure you go through the entire installation process. This will install JRE as well. JRE is the Java Runtime Environment which lets you execute programs you've created and compiled using the Java Development Kit.</w:t>
       </w:r>
     </w:p>
     <w:p>
@@ -19149,7 +19001,7 @@
         </w:rPr>
         <w:t xml:space="preserve"> means that once an object is created, we cannot change its content. In Java, all the </w:t>
       </w:r>
-      <w:hyperlink r:id="rId17" w:history="1">
+      <w:hyperlink r:id="rId19" w:history="1">
         <w:r>
           <w:rPr>
             <w:rStyle w:val="Hyperlink"/>
@@ -19240,29 +19092,7 @@
           <w:sz w:val="25"/>
           <w:szCs w:val="25"/>
         </w:rPr>
-        <w:t xml:space="preserve">The class must be declared as final (So that child classes </w:t>
-      </w:r>
-      <w:proofErr w:type="gramStart"/>
-      <w:r>
-        <w:rPr>
-          <w:rFonts w:ascii="Times New Roman" w:hAnsi="Times New Roman" w:cs="Times New Roman"/>
-          <w:color w:val="40424E"/>
-          <w:spacing w:val="2"/>
-          <w:sz w:val="25"/>
-          <w:szCs w:val="25"/>
-        </w:rPr>
-        <w:t>can’t</w:t>
-      </w:r>
-      <w:proofErr w:type="gramEnd"/>
-      <w:r>
-        <w:rPr>
-          <w:rFonts w:ascii="Times New Roman" w:hAnsi="Times New Roman" w:cs="Times New Roman"/>
-          <w:color w:val="40424E"/>
-          <w:spacing w:val="2"/>
-          <w:sz w:val="25"/>
-          <w:szCs w:val="25"/>
-        </w:rPr>
-        <w:t xml:space="preserve"> be created)</w:t>
+        <w:t>The class must be declared as final (So that child classes can’t be created)</w:t>
       </w:r>
     </w:p>
     <w:p>
@@ -19320,29 +19150,7 @@
           <w:sz w:val="25"/>
           <w:szCs w:val="25"/>
         </w:rPr>
-        <w:t xml:space="preserve">Data members in the class must be declared as final (So that we </w:t>
-      </w:r>
-      <w:proofErr w:type="gramStart"/>
-      <w:r>
-        <w:rPr>
-          <w:rFonts w:ascii="Times New Roman" w:hAnsi="Times New Roman" w:cs="Times New Roman"/>
-          <w:color w:val="40424E"/>
-          <w:spacing w:val="2"/>
-          <w:sz w:val="25"/>
-          <w:szCs w:val="25"/>
-        </w:rPr>
-        <w:t>can’t</w:t>
-      </w:r>
-      <w:proofErr w:type="gramEnd"/>
-      <w:r>
-        <w:rPr>
-          <w:rFonts w:ascii="Times New Roman" w:hAnsi="Times New Roman" w:cs="Times New Roman"/>
-          <w:color w:val="40424E"/>
-          <w:spacing w:val="2"/>
-          <w:sz w:val="25"/>
-          <w:szCs w:val="25"/>
-        </w:rPr>
-        <w:t xml:space="preserve"> change the value of it after object creation)</w:t>
+        <w:t>Data members in the class must be declared as final (So that we can’t change the value of it after object creation)</w:t>
       </w:r>
     </w:p>
     <w:p>
@@ -19371,29 +19179,7 @@
           <w:sz w:val="25"/>
           <w:szCs w:val="25"/>
         </w:rPr>
-        <w:t xml:space="preserve">A parametrized constructor should initialize all the fields performing a deep copy (So that data members </w:t>
-      </w:r>
-      <w:proofErr w:type="gramStart"/>
-      <w:r>
-        <w:rPr>
-          <w:rFonts w:ascii="Times New Roman" w:hAnsi="Times New Roman" w:cs="Times New Roman"/>
-          <w:color w:val="40424E"/>
-          <w:spacing w:val="2"/>
-          <w:sz w:val="25"/>
-          <w:szCs w:val="25"/>
-        </w:rPr>
-        <w:t>can’t</w:t>
-      </w:r>
-      <w:proofErr w:type="gramEnd"/>
-      <w:r>
-        <w:rPr>
-          <w:rFonts w:ascii="Times New Roman" w:hAnsi="Times New Roman" w:cs="Times New Roman"/>
-          <w:color w:val="40424E"/>
-          <w:spacing w:val="2"/>
-          <w:sz w:val="25"/>
-          <w:szCs w:val="25"/>
-        </w:rPr>
-        <w:t xml:space="preserve"> be modified with object reference)</w:t>
+        <w:t>A parametrized constructor should initialize all the fields performing a deep copy (So that data members can’t be modified with object reference)</w:t>
       </w:r>
     </w:p>
     <w:p>
@@ -19541,7 +19327,7 @@
         </w:rPr>
         <w:t>, </w:t>
       </w:r>
-      <w:hyperlink r:id="rId18" w:history="1">
+      <w:hyperlink r:id="rId20" w:history="1">
         <w:r>
           <w:rPr>
             <w:rStyle w:val="Hyperlink"/>
@@ -19686,7 +19472,7 @@
         </w:rPr>
         <w:t> such as </w:t>
       </w:r>
-      <w:hyperlink r:id="rId19" w:history="1">
+      <w:hyperlink r:id="rId21" w:history="1">
         <w:r>
           <w:rPr>
             <w:rStyle w:val="Hyperlink"/>
@@ -19701,7 +19487,7 @@
         </w:rPr>
         <w:t>, </w:t>
       </w:r>
-      <w:hyperlink r:id="rId20" w:history="1">
+      <w:hyperlink r:id="rId22" w:history="1">
         <w:r>
           <w:rPr>
             <w:rStyle w:val="Hyperlink"/>
@@ -19716,7 +19502,7 @@
         </w:rPr>
         <w:t>, </w:t>
       </w:r>
-      <w:hyperlink r:id="rId21" w:history="1">
+      <w:hyperlink r:id="rId23" w:history="1">
         <w:r>
           <w:rPr>
             <w:rStyle w:val="Hyperlink"/>
@@ -19731,7 +19517,7 @@
         </w:rPr>
         <w:t>, </w:t>
       </w:r>
-      <w:hyperlink r:id="rId22" w:history="1">
+      <w:hyperlink r:id="rId24" w:history="1">
         <w:r>
           <w:rPr>
             <w:rStyle w:val="Hyperlink"/>
@@ -19753,7 +19539,7 @@
         </w:rPr>
         <w:t>all </w:t>
       </w:r>
-      <w:hyperlink r:id="rId23" w:history="1">
+      <w:hyperlink r:id="rId25" w:history="1">
         <w:r>
           <w:rPr>
             <w:rStyle w:val="Hyperlink"/>
@@ -19771,7 +19557,7 @@
         </w:rPr>
         <w:t>, </w:t>
       </w:r>
-      <w:hyperlink r:id="rId24" w:history="1">
+      <w:hyperlink r:id="rId26" w:history="1">
         <w:r>
           <w:rPr>
             <w:rStyle w:val="Hyperlink"/>
@@ -19789,7 +19575,7 @@
         </w:rPr>
         <w:t>, </w:t>
       </w:r>
-      <w:hyperlink r:id="rId25" w:history="1">
+      <w:hyperlink r:id="rId27" w:history="1">
         <w:r>
           <w:rPr>
             <w:rStyle w:val="Hyperlink"/>
@@ -19985,7 +19771,7 @@
                     <pic:cNvPicPr/>
                   </pic:nvPicPr>
                   <pic:blipFill>
-                    <a:blip r:embed="rId26">
+                    <a:blip r:embed="rId28">
                       <a:extLst>
                         <a:ext uri="{28A0092B-C50C-407E-A947-70E740481C1C}">
                           <a14:useLocalDpi xmlns:a14="http://schemas.microsoft.com/office/drawing/2010/main" val="0"/>
@@ -20084,7 +19870,7 @@
                     <pic:cNvPicPr/>
                   </pic:nvPicPr>
                   <pic:blipFill>
-                    <a:blip r:embed="rId27">
+                    <a:blip r:embed="rId29">
                       <a:extLst>
                         <a:ext uri="{28A0092B-C50C-407E-A947-70E740481C1C}">
                           <a14:useLocalDpi xmlns:a14="http://schemas.microsoft.com/office/drawing/2010/main" val="0"/>
@@ -20149,7 +19935,7 @@
                     <pic:cNvPicPr/>
                   </pic:nvPicPr>
                   <pic:blipFill>
-                    <a:blip r:embed="rId28">
+                    <a:blip r:embed="rId30">
                       <a:extLst>
                         <a:ext uri="{28A0092B-C50C-407E-A947-70E740481C1C}">
                           <a14:useLocalDpi xmlns:a14="http://schemas.microsoft.com/office/drawing/2010/main" val="0"/>
@@ -20228,7 +20014,7 @@
                     <pic:cNvPicPr/>
                   </pic:nvPicPr>
                   <pic:blipFill>
-                    <a:blip r:embed="rId29">
+                    <a:blip r:embed="rId31">
                       <a:extLst>
                         <a:ext uri="{28A0092B-C50C-407E-A947-70E740481C1C}">
                           <a14:useLocalDpi xmlns:a14="http://schemas.microsoft.com/office/drawing/2010/main" val="0"/>
@@ -20838,23 +20624,7 @@
           <w:rFonts w:ascii="Open Sans" w:hAnsi="Open Sans" w:cs="Open Sans"/>
           <w:color w:val="333333"/>
         </w:rPr>
-        <w:t xml:space="preserve">An applet cannot start any program on the host </w:t>
-      </w:r>
-      <w:proofErr w:type="gramStart"/>
-      <w:r>
-        <w:rPr>
-          <w:rFonts w:ascii="Open Sans" w:hAnsi="Open Sans" w:cs="Open Sans"/>
-          <w:color w:val="333333"/>
-        </w:rPr>
-        <w:t>that’s</w:t>
-      </w:r>
-      <w:proofErr w:type="gramEnd"/>
-      <w:r>
-        <w:rPr>
-          <w:rFonts w:ascii="Open Sans" w:hAnsi="Open Sans" w:cs="Open Sans"/>
-          <w:color w:val="333333"/>
-        </w:rPr>
-        <w:t xml:space="preserve"> executing it.</w:t>
+        <w:t>An applet cannot start any program on the host that’s executing it.</w:t>
       </w:r>
     </w:p>
     <w:p>
@@ -20925,19 +20695,63 @@
           <w:szCs w:val="30"/>
         </w:rPr>
         <w:lastRenderedPageBreak/>
-        <w:t xml:space="preserve">What is the applet security manager, and what does it </w:t>
-      </w:r>
-      <w:proofErr w:type="gramStart"/>
-      <w:r>
+        <w:t xml:space="preserve">What is the applet security manager, and what does it provide </w:t>
+      </w:r>
+    </w:p>
+    <w:p>
+      <w:pPr>
+        <w:pStyle w:val="NormalWeb"/>
+        <w:spacing w:before="0" w:beforeAutospacing="0" w:after="0" w:afterAutospacing="0"/>
+        <w:rPr>
+          <w:rFonts w:ascii="Open Sans" w:hAnsi="Open Sans" w:cs="Open Sans"/>
+          <w:color w:val="333333"/>
+        </w:rPr>
+      </w:pPr>
+      <w:r>
+        <w:rPr>
+          <w:rFonts w:ascii="Open Sans" w:hAnsi="Open Sans" w:cs="Open Sans"/>
+          <w:color w:val="333333"/>
+        </w:rPr>
+        <w:t xml:space="preserve">The applet security manager is a mechanism to impose restrictions on Java applets. A browser may only have one security manager. The security manager is established at </w:t>
+      </w:r>
+      <w:proofErr w:type="spellStart"/>
+      <w:r>
+        <w:rPr>
+          <w:rFonts w:ascii="Open Sans" w:hAnsi="Open Sans" w:cs="Open Sans"/>
+          <w:color w:val="333333"/>
+        </w:rPr>
+        <w:t>startup</w:t>
+      </w:r>
+      <w:proofErr w:type="spellEnd"/>
+      <w:r>
+        <w:rPr>
+          <w:rFonts w:ascii="Open Sans" w:hAnsi="Open Sans" w:cs="Open Sans"/>
+          <w:color w:val="333333"/>
+        </w:rPr>
+        <w:t>, and it cannot thereafter be replaced, overloaded, overridden, or extended.</w:t>
+      </w:r>
+    </w:p>
+    <w:p>
+      <w:pPr>
+        <w:pStyle w:val="NormalWeb"/>
+        <w:spacing w:before="0" w:beforeAutospacing="0" w:after="0" w:afterAutospacing="0"/>
+        <w:rPr>
+          <w:rFonts w:ascii="Open Sans" w:hAnsi="Open Sans" w:cs="Open Sans"/>
+          <w:color w:val="333333"/>
+        </w:rPr>
+      </w:pPr>
+    </w:p>
+    <w:p>
+      <w:pPr>
+        <w:pStyle w:val="Heading4"/>
+        <w:spacing w:before="240" w:after="240"/>
         <w:rPr>
           <w:rFonts w:ascii="Open Sans" w:hAnsi="Open Sans" w:cs="Open Sans"/>
           <w:color w:val="333333"/>
           <w:sz w:val="30"/>
           <w:szCs w:val="30"/>
         </w:rPr>
-        <w:t>provide</w:t>
-      </w:r>
-      <w:proofErr w:type="gramEnd"/>
+      </w:pPr>
       <w:r>
         <w:rPr>
           <w:rFonts w:ascii="Open Sans" w:hAnsi="Open Sans" w:cs="Open Sans"/>
@@ -20945,63 +20759,19 @@
           <w:sz w:val="30"/>
           <w:szCs w:val="30"/>
         </w:rPr>
-        <w:t xml:space="preserve"> </w:t>
-      </w:r>
-    </w:p>
-    <w:p>
-      <w:pPr>
-        <w:pStyle w:val="NormalWeb"/>
-        <w:spacing w:before="0" w:beforeAutospacing="0" w:after="0" w:afterAutospacing="0"/>
-        <w:rPr>
-          <w:rFonts w:ascii="Open Sans" w:hAnsi="Open Sans" w:cs="Open Sans"/>
-          <w:color w:val="333333"/>
-        </w:rPr>
-      </w:pPr>
-      <w:r>
-        <w:rPr>
-          <w:rFonts w:ascii="Open Sans" w:hAnsi="Open Sans" w:cs="Open Sans"/>
-          <w:color w:val="333333"/>
-        </w:rPr>
-        <w:t xml:space="preserve">The applet security manager is a mechanism to impose restrictions on Java applets. A browser may only have one security manager. The security manager is established at </w:t>
+        <w:t xml:space="preserve"> What is the purpose </w:t>
       </w:r>
       <w:proofErr w:type="spellStart"/>
       <w:r>
-        <w:rPr>
-          <w:rFonts w:ascii="Open Sans" w:hAnsi="Open Sans" w:cs="Open Sans"/>
-          <w:color w:val="333333"/>
-        </w:rPr>
-        <w:t>startup</w:t>
-      </w:r>
-      <w:proofErr w:type="spellEnd"/>
-      <w:r>
-        <w:rPr>
-          <w:rFonts w:ascii="Open Sans" w:hAnsi="Open Sans" w:cs="Open Sans"/>
-          <w:color w:val="333333"/>
-        </w:rPr>
-        <w:t>, and it cannot thereafter be replaced, overloaded, overridden, or extended.</w:t>
-      </w:r>
-    </w:p>
-    <w:p>
-      <w:pPr>
-        <w:pStyle w:val="NormalWeb"/>
-        <w:spacing w:before="0" w:beforeAutospacing="0" w:after="0" w:afterAutospacing="0"/>
-        <w:rPr>
-          <w:rFonts w:ascii="Open Sans" w:hAnsi="Open Sans" w:cs="Open Sans"/>
-          <w:color w:val="333333"/>
-        </w:rPr>
-      </w:pPr>
-    </w:p>
-    <w:p>
-      <w:pPr>
-        <w:pStyle w:val="Heading4"/>
-        <w:spacing w:before="240" w:after="240"/>
         <w:rPr>
           <w:rFonts w:ascii="Open Sans" w:hAnsi="Open Sans" w:cs="Open Sans"/>
           <w:color w:val="333333"/>
           <w:sz w:val="30"/>
           <w:szCs w:val="30"/>
         </w:rPr>
-      </w:pPr>
+        <w:t>Class.forName</w:t>
+      </w:r>
+      <w:proofErr w:type="spellEnd"/>
       <w:r>
         <w:rPr>
           <w:rFonts w:ascii="Open Sans" w:hAnsi="Open Sans" w:cs="Open Sans"/>
@@ -21009,9 +20779,9 @@
           <w:sz w:val="30"/>
           <w:szCs w:val="30"/>
         </w:rPr>
-        <w:t xml:space="preserve"> What is the purpose </w:t>
-      </w:r>
-      <w:proofErr w:type="spellStart"/>
+        <w:t xml:space="preserve"> </w:t>
+      </w:r>
+      <w:proofErr w:type="gramStart"/>
       <w:r>
         <w:rPr>
           <w:rFonts w:ascii="Open Sans" w:hAnsi="Open Sans" w:cs="Open Sans"/>
@@ -21019,19 +20789,38 @@
           <w:sz w:val="30"/>
           <w:szCs w:val="30"/>
         </w:rPr>
-        <w:t>Class.forName</w:t>
-      </w:r>
-      <w:proofErr w:type="spellEnd"/>
-      <w:r>
+        <w:t>method ?</w:t>
+      </w:r>
+      <w:proofErr w:type="gramEnd"/>
+    </w:p>
+    <w:p>
+      <w:pPr>
+        <w:pStyle w:val="NormalWeb"/>
+        <w:spacing w:before="0" w:beforeAutospacing="0" w:after="240" w:afterAutospacing="0"/>
+        <w:rPr>
+          <w:rFonts w:ascii="Open Sans" w:hAnsi="Open Sans" w:cs="Open Sans"/>
+          <w:color w:val="333333"/>
+        </w:rPr>
+      </w:pPr>
+      <w:r>
+        <w:rPr>
+          <w:rFonts w:ascii="Open Sans" w:hAnsi="Open Sans" w:cs="Open Sans"/>
+          <w:color w:val="333333"/>
+        </w:rPr>
+        <w:t>This method is used to method is used to load the driver that will establish a connection to the database.</w:t>
+      </w:r>
+    </w:p>
+    <w:p>
+      <w:pPr>
+        <w:pStyle w:val="Heading4"/>
+        <w:spacing w:before="240" w:after="240"/>
         <w:rPr>
           <w:rFonts w:ascii="Open Sans" w:hAnsi="Open Sans" w:cs="Open Sans"/>
           <w:color w:val="333333"/>
           <w:sz w:val="30"/>
           <w:szCs w:val="30"/>
         </w:rPr>
-        <w:t xml:space="preserve"> </w:t>
-      </w:r>
-      <w:proofErr w:type="gramStart"/>
+      </w:pPr>
       <w:r>
         <w:rPr>
           <w:rFonts w:ascii="Open Sans" w:hAnsi="Open Sans" w:cs="Open Sans"/>
@@ -21039,38 +20828,19 @@
           <w:sz w:val="30"/>
           <w:szCs w:val="30"/>
         </w:rPr>
-        <w:t>method ?</w:t>
-      </w:r>
-      <w:proofErr w:type="gramEnd"/>
-    </w:p>
-    <w:p>
-      <w:pPr>
-        <w:pStyle w:val="NormalWeb"/>
-        <w:spacing w:before="0" w:beforeAutospacing="0" w:after="240" w:afterAutospacing="0"/>
-        <w:rPr>
-          <w:rFonts w:ascii="Open Sans" w:hAnsi="Open Sans" w:cs="Open Sans"/>
-          <w:color w:val="333333"/>
-        </w:rPr>
-      </w:pPr>
-      <w:r>
-        <w:rPr>
-          <w:rFonts w:ascii="Open Sans" w:hAnsi="Open Sans" w:cs="Open Sans"/>
-          <w:color w:val="333333"/>
-        </w:rPr>
-        <w:t>This method is used to method is used to load the driver that will establish a connection to the database.</w:t>
-      </w:r>
-    </w:p>
-    <w:p>
-      <w:pPr>
-        <w:pStyle w:val="Heading4"/>
-        <w:spacing w:before="240" w:after="240"/>
+        <w:t xml:space="preserve">75. What is the advantage of </w:t>
+      </w:r>
+      <w:proofErr w:type="spellStart"/>
+      <w:r>
         <w:rPr>
           <w:rFonts w:ascii="Open Sans" w:hAnsi="Open Sans" w:cs="Open Sans"/>
           <w:color w:val="333333"/>
           <w:sz w:val="30"/>
           <w:szCs w:val="30"/>
         </w:rPr>
-      </w:pPr>
+        <w:t>PreparedStatement</w:t>
+      </w:r>
+      <w:proofErr w:type="spellEnd"/>
       <w:r>
         <w:rPr>
           <w:rFonts w:ascii="Open Sans" w:hAnsi="Open Sans" w:cs="Open Sans"/>
@@ -21078,9 +20848,9 @@
           <w:sz w:val="30"/>
           <w:szCs w:val="30"/>
         </w:rPr>
-        <w:t xml:space="preserve">75. What is the advantage of </w:t>
-      </w:r>
-      <w:proofErr w:type="spellStart"/>
+        <w:t xml:space="preserve"> over </w:t>
+      </w:r>
+      <w:proofErr w:type="gramStart"/>
       <w:r>
         <w:rPr>
           <w:rFonts w:ascii="Open Sans" w:hAnsi="Open Sans" w:cs="Open Sans"/>
@@ -21088,56 +20858,36 @@
           <w:sz w:val="30"/>
           <w:szCs w:val="30"/>
         </w:rPr>
-        <w:t>PreparedStatement</w:t>
-      </w:r>
-      <w:proofErr w:type="spellEnd"/>
-      <w:r>
+        <w:t>Statement ?</w:t>
+      </w:r>
+      <w:proofErr w:type="gramEnd"/>
+    </w:p>
+    <w:p>
+      <w:pPr>
+        <w:pStyle w:val="NormalWeb"/>
+        <w:spacing w:before="0" w:beforeAutospacing="0" w:after="240" w:afterAutospacing="0"/>
         <w:rPr>
           <w:rFonts w:ascii="Open Sans" w:hAnsi="Open Sans" w:cs="Open Sans"/>
           <w:color w:val="333333"/>
-          <w:sz w:val="30"/>
-          <w:szCs w:val="30"/>
-        </w:rPr>
-        <w:t xml:space="preserve"> over </w:t>
-      </w:r>
-      <w:proofErr w:type="gramStart"/>
+        </w:rPr>
+      </w:pPr>
+      <w:proofErr w:type="spellStart"/>
       <w:r>
         <w:rPr>
           <w:rFonts w:ascii="Open Sans" w:hAnsi="Open Sans" w:cs="Open Sans"/>
           <w:color w:val="333333"/>
-          <w:sz w:val="30"/>
-          <w:szCs w:val="30"/>
-        </w:rPr>
-        <w:t>Statement ?</w:t>
-      </w:r>
-      <w:proofErr w:type="gramEnd"/>
-    </w:p>
-    <w:p>
-      <w:pPr>
-        <w:pStyle w:val="NormalWeb"/>
-        <w:spacing w:before="0" w:beforeAutospacing="0" w:after="240" w:afterAutospacing="0"/>
+        </w:rPr>
+        <w:t>PreparedStatements</w:t>
+      </w:r>
+      <w:proofErr w:type="spellEnd"/>
+      <w:r>
         <w:rPr>
           <w:rFonts w:ascii="Open Sans" w:hAnsi="Open Sans" w:cs="Open Sans"/>
           <w:color w:val="333333"/>
         </w:rPr>
-      </w:pPr>
-      <w:proofErr w:type="spellStart"/>
-      <w:r>
-        <w:rPr>
-          <w:rFonts w:ascii="Open Sans" w:hAnsi="Open Sans" w:cs="Open Sans"/>
-          <w:color w:val="333333"/>
-        </w:rPr>
-        <w:t>PreparedStatements</w:t>
-      </w:r>
-      <w:proofErr w:type="spellEnd"/>
-      <w:r>
-        <w:rPr>
-          <w:rFonts w:ascii="Open Sans" w:hAnsi="Open Sans" w:cs="Open Sans"/>
-          <w:color w:val="333333"/>
-        </w:rPr>
         <w:t xml:space="preserve"> are precompiled and thus, </w:t>
       </w:r>
-      <w:hyperlink r:id="rId30" w:tgtFrame="_blank" w:history="1">
+      <w:hyperlink r:id="rId32" w:tgtFrame="_blank" w:history="1">
         <w:r>
           <w:rPr>
             <w:rStyle w:val="Hyperlink"/>
@@ -21973,12 +21723,28 @@
     <w:p>
       <w:pPr>
         <w:pStyle w:val="NormalWeb"/>
-        <w:spacing w:before="0" w:beforeAutospacing="0" w:after="240" w:afterAutospacing="0"/>
+        <w:spacing w:before="0" w:beforeAutospacing="0" w:after="0" w:afterAutospacing="0"/>
         <w:rPr>
           <w:rFonts w:ascii="Open Sans" w:hAnsi="Open Sans" w:cs="Open Sans"/>
           <w:color w:val="333333"/>
         </w:rPr>
       </w:pPr>
+      <w:proofErr w:type="gramStart"/>
+      <w:r>
+        <w:rPr>
+          <w:rFonts w:ascii="Open Sans" w:hAnsi="Open Sans" w:cs="Open Sans"/>
+          <w:color w:val="333333"/>
+        </w:rPr>
+        <w:t>Ques :</w:t>
+      </w:r>
+      <w:proofErr w:type="gramEnd"/>
+      <w:r>
+        <w:rPr>
+          <w:rFonts w:ascii="Open Sans" w:hAnsi="Open Sans" w:cs="Open Sans"/>
+          <w:color w:val="333333"/>
+        </w:rPr>
+        <w:t>- what is connection pooling ?</w:t>
+      </w:r>
     </w:p>
     <w:p>
       <w:pPr>
@@ -21989,34 +21755,1359 @@
           <w:color w:val="333333"/>
         </w:rPr>
       </w:pPr>
-    </w:p>
-    <w:p>
-      <w:pPr>
-        <w:pStyle w:val="NormalWeb"/>
-        <w:spacing w:before="0" w:beforeAutospacing="0" w:after="240" w:afterAutospacing="0"/>
+      <w:r>
         <w:rPr>
           <w:rFonts w:ascii="Open Sans" w:hAnsi="Open Sans" w:cs="Open Sans"/>
           <w:color w:val="333333"/>
         </w:rPr>
-      </w:pPr>
-    </w:p>
-    <w:p>
-      <w:pPr>
-        <w:pStyle w:val="NoSpacing"/>
-      </w:pPr>
-    </w:p>
-    <w:p>
-      <w:pPr>
-        <w:shd w:val="clear" w:color="auto" w:fill="F9F4F4"/>
-        <w:tabs>
-          <w:tab w:val="left" w:pos="5340"/>
-        </w:tabs>
-        <w:spacing w:before="100" w:beforeAutospacing="1" w:after="100" w:afterAutospacing="1" w:line="356" w:lineRule="atLeast"/>
+        <w:t xml:space="preserve"> Ans = if we required to communicate wit data base multiples times then it is not recommended to create </w:t>
+      </w:r>
+      <w:r>
+        <w:rPr>
+          <w:rFonts w:ascii="Open Sans" w:hAnsi="Open Sans" w:cs="Open Sans"/>
+          <w:color w:val="333333"/>
+        </w:rPr>
+        <w:t>separate. connection object every time because creating and destroying connection object creates performance problem.</w:t>
+      </w:r>
+    </w:p>
+    <w:p>
+      <w:pPr>
+        <w:pStyle w:val="NormalWeb"/>
+        <w:spacing w:before="0" w:beforeAutospacing="0" w:after="0" w:afterAutospacing="0"/>
+        <w:rPr>
+          <w:rFonts w:ascii="Open Sans" w:hAnsi="Open Sans" w:cs="Open Sans"/>
+          <w:color w:val="333333"/>
+        </w:rPr>
+      </w:pPr>
+    </w:p>
+    <w:p>
+      <w:pPr>
+        <w:pStyle w:val="NormalWeb"/>
+        <w:spacing w:before="0" w:beforeAutospacing="0" w:after="0" w:afterAutospacing="0"/>
+        <w:rPr>
+          <w:rFonts w:ascii="Open Sans" w:hAnsi="Open Sans" w:cs="Open Sans"/>
+          <w:color w:val="333333"/>
+        </w:rPr>
+      </w:pPr>
+      <w:r>
+        <w:rPr>
+          <w:rFonts w:ascii="Open Sans" w:hAnsi="Open Sans" w:cs="Open Sans"/>
+          <w:color w:val="333333"/>
+        </w:rPr>
+        <w:t xml:space="preserve">To overcome this </w:t>
+      </w:r>
+      <w:r>
+        <w:rPr>
+          <w:rFonts w:ascii="Open Sans" w:hAnsi="Open Sans" w:cs="Open Sans"/>
+          <w:color w:val="333333"/>
+        </w:rPr>
+        <w:t>problem, we</w:t>
+      </w:r>
+      <w:r>
+        <w:rPr>
+          <w:rFonts w:ascii="Open Sans" w:hAnsi="Open Sans" w:cs="Open Sans"/>
+          <w:color w:val="333333"/>
+        </w:rPr>
+        <w:t xml:space="preserve"> should go for connection pool</w:t>
+      </w:r>
+      <w:r>
+        <w:rPr>
+          <w:rFonts w:ascii="Open Sans" w:hAnsi="Open Sans" w:cs="Open Sans"/>
+          <w:color w:val="333333"/>
+        </w:rPr>
+        <w:t>.</w:t>
+      </w:r>
+    </w:p>
+    <w:p>
+      <w:pPr>
+        <w:pStyle w:val="NormalWeb"/>
+        <w:spacing w:before="0" w:beforeAutospacing="0" w:after="0" w:afterAutospacing="0"/>
+        <w:rPr>
+          <w:rFonts w:ascii="Open Sans" w:hAnsi="Open Sans" w:cs="Open Sans"/>
+          <w:color w:val="333333"/>
+        </w:rPr>
+      </w:pPr>
+    </w:p>
+    <w:p>
+      <w:pPr>
+        <w:pStyle w:val="NormalWeb"/>
+        <w:spacing w:before="0" w:beforeAutospacing="0" w:after="0" w:afterAutospacing="0"/>
+        <w:rPr>
+          <w:rFonts w:ascii="Open Sans" w:hAnsi="Open Sans" w:cs="Open Sans"/>
+          <w:color w:val="333333"/>
+        </w:rPr>
+      </w:pPr>
+      <w:r>
+        <w:rPr>
+          <w:rFonts w:ascii="Open Sans" w:hAnsi="Open Sans" w:cs="Open Sans"/>
+          <w:color w:val="333333"/>
+        </w:rPr>
+        <w:t>Connection pool is pool of already created connection object which are ready to use.</w:t>
+      </w:r>
+    </w:p>
+    <w:p>
+      <w:pPr>
+        <w:pStyle w:val="NormalWeb"/>
+        <w:spacing w:before="0" w:beforeAutospacing="0" w:after="0" w:afterAutospacing="0"/>
+        <w:rPr>
+          <w:rFonts w:ascii="Open Sans" w:hAnsi="Open Sans" w:cs="Open Sans"/>
+          <w:color w:val="333333"/>
+        </w:rPr>
+      </w:pPr>
+    </w:p>
+    <w:p>
+      <w:pPr>
+        <w:pStyle w:val="NormalWeb"/>
+        <w:spacing w:before="0" w:beforeAutospacing="0" w:after="0" w:afterAutospacing="0"/>
+        <w:rPr>
+          <w:rFonts w:ascii="Open Sans" w:hAnsi="Open Sans" w:cs="Open Sans"/>
+          <w:color w:val="333333"/>
+        </w:rPr>
+      </w:pPr>
+      <w:r>
+        <w:rPr>
+          <w:rFonts w:ascii="Open Sans" w:hAnsi="Open Sans" w:cs="Open Sans"/>
+          <w:color w:val="333333"/>
+        </w:rPr>
+        <w:t xml:space="preserve">If we want to communicate with </w:t>
+      </w:r>
+      <w:r>
+        <w:rPr>
+          <w:rFonts w:ascii="Open Sans" w:hAnsi="Open Sans" w:cs="Open Sans"/>
+          <w:color w:val="333333"/>
+        </w:rPr>
+        <w:t>database,</w:t>
+      </w:r>
+      <w:r>
+        <w:rPr>
+          <w:rFonts w:ascii="Open Sans" w:hAnsi="Open Sans" w:cs="Open Sans"/>
+          <w:color w:val="333333"/>
+        </w:rPr>
+        <w:t xml:space="preserve"> then we request connection pool to provide connection. </w:t>
+      </w:r>
+      <w:r>
+        <w:rPr>
+          <w:rFonts w:ascii="Open Sans" w:hAnsi="Open Sans" w:cs="Open Sans"/>
+          <w:color w:val="333333"/>
+        </w:rPr>
+        <w:t xml:space="preserve">Once we got the connection, by using that we can communicate with database. After completing our work, we can return connection to pool instead of destroying. </w:t>
+      </w:r>
+    </w:p>
+    <w:p>
+      <w:pPr>
+        <w:pStyle w:val="NormalWeb"/>
+        <w:spacing w:before="0" w:beforeAutospacing="0" w:after="0" w:afterAutospacing="0"/>
+        <w:rPr>
+          <w:rFonts w:ascii="Open Sans" w:hAnsi="Open Sans" w:cs="Open Sans"/>
+          <w:color w:val="333333"/>
+        </w:rPr>
+      </w:pPr>
+    </w:p>
+    <w:p>
+      <w:pPr>
+        <w:pStyle w:val="NormalWeb"/>
+        <w:spacing w:before="0" w:beforeAutospacing="0" w:after="0" w:afterAutospacing="0"/>
+        <w:rPr>
+          <w:rFonts w:ascii="Open Sans" w:hAnsi="Open Sans" w:cs="Open Sans"/>
+          <w:color w:val="333333"/>
+        </w:rPr>
+      </w:pPr>
+      <w:r>
+        <w:rPr>
+          <w:rFonts w:ascii="Open Sans" w:hAnsi="Open Sans" w:cs="Open Sans"/>
+          <w:color w:val="333333"/>
+        </w:rPr>
+        <w:t xml:space="preserve">Advantage = we can </w:t>
+      </w:r>
+      <w:r>
+        <w:rPr>
+          <w:rFonts w:ascii="Open Sans" w:hAnsi="Open Sans" w:cs="Open Sans"/>
+          <w:color w:val="333333"/>
+        </w:rPr>
+        <w:t>re</w:t>
+      </w:r>
+      <w:r>
+        <w:rPr>
+          <w:rFonts w:ascii="Open Sans" w:hAnsi="Open Sans" w:cs="Open Sans"/>
+          <w:color w:val="333333"/>
+        </w:rPr>
+        <w:t>use same connection object mu</w:t>
+      </w:r>
+      <w:r>
+        <w:rPr>
+          <w:rFonts w:ascii="Open Sans" w:hAnsi="Open Sans" w:cs="Open Sans"/>
+          <w:color w:val="333333"/>
+        </w:rPr>
+        <w:t xml:space="preserve">ltiple times, so performance is </w:t>
+      </w:r>
+      <w:proofErr w:type="gramStart"/>
+      <w:r>
+        <w:rPr>
+          <w:rFonts w:ascii="Open Sans" w:hAnsi="Open Sans" w:cs="Open Sans"/>
+          <w:color w:val="333333"/>
+        </w:rPr>
+        <w:t>improved .</w:t>
+      </w:r>
+      <w:proofErr w:type="gramEnd"/>
+    </w:p>
+    <w:p>
+      <w:pPr>
+        <w:pStyle w:val="NormalWeb"/>
+        <w:spacing w:before="0" w:beforeAutospacing="0" w:after="0" w:afterAutospacing="0"/>
+        <w:rPr>
+          <w:rFonts w:ascii="Open Sans" w:hAnsi="Open Sans" w:cs="Open Sans"/>
+          <w:color w:val="333333"/>
+        </w:rPr>
+      </w:pPr>
+      <w:r>
+        <w:rPr>
+          <w:rFonts w:ascii="Open Sans" w:hAnsi="Open Sans" w:cs="Open Sans"/>
+          <w:color w:val="333333"/>
+        </w:rPr>
+        <w:lastRenderedPageBreak/>
+        <w:t>Data source is responsible to create connection pool</w:t>
+      </w:r>
+    </w:p>
+    <w:p>
+      <w:pPr>
+        <w:pStyle w:val="NormalWeb"/>
+        <w:spacing w:before="0" w:beforeAutospacing="0" w:after="0" w:afterAutospacing="0"/>
+        <w:rPr>
+          <w:rFonts w:ascii="Open Sans" w:hAnsi="Open Sans" w:cs="Open Sans"/>
+          <w:color w:val="333333"/>
+        </w:rPr>
+      </w:pPr>
+    </w:p>
+    <w:p>
+      <w:pPr>
+        <w:pStyle w:val="NormalWeb"/>
+        <w:spacing w:before="0" w:beforeAutospacing="0" w:after="0" w:afterAutospacing="0"/>
+        <w:rPr>
+          <w:rFonts w:ascii="Open Sans" w:hAnsi="Open Sans" w:cs="Open Sans"/>
+          <w:color w:val="333333"/>
+        </w:rPr>
+      </w:pPr>
+      <w:r>
+        <w:rPr>
+          <w:rFonts w:ascii="Open Sans" w:hAnsi="Open Sans" w:cs="Open Sans"/>
+          <w:color w:val="333333"/>
+        </w:rPr>
+        <w:t>Spring boot dependency</w:t>
+      </w:r>
+    </w:p>
+    <w:p>
+      <w:pPr>
+        <w:pStyle w:val="NormalWeb"/>
+        <w:spacing w:before="0" w:beforeAutospacing="0" w:after="0" w:afterAutospacing="0"/>
+        <w:rPr>
+          <w:rFonts w:ascii="Open Sans" w:hAnsi="Open Sans" w:cs="Open Sans"/>
+          <w:color w:val="333333"/>
+        </w:rPr>
+      </w:pPr>
+    </w:p>
+    <w:p>
+      <w:pPr>
+        <w:autoSpaceDE w:val="0"/>
+        <w:autoSpaceDN w:val="0"/>
+        <w:adjustRightInd w:val="0"/>
+        <w:spacing w:after="0" w:line="240" w:lineRule="auto"/>
+        <w:rPr>
+          <w:rFonts w:ascii="Consolas" w:hAnsi="Consolas" w:cs="Consolas"/>
+          <w:sz w:val="20"/>
+          <w:szCs w:val="20"/>
+        </w:rPr>
+      </w:pPr>
+      <w:r>
+        <w:rPr>
+          <w:rFonts w:ascii="Consolas" w:hAnsi="Consolas" w:cs="Consolas"/>
+          <w:color w:val="008080"/>
+          <w:sz w:val="20"/>
+          <w:szCs w:val="20"/>
+        </w:rPr>
+        <w:t xml:space="preserve">             </w:t>
+      </w:r>
+      <w:r>
+        <w:rPr>
+          <w:rFonts w:ascii="Consolas" w:hAnsi="Consolas" w:cs="Consolas"/>
+          <w:color w:val="008080"/>
+          <w:sz w:val="20"/>
+          <w:szCs w:val="20"/>
+        </w:rPr>
+        <w:t>&lt;</w:t>
+      </w:r>
+      <w:r>
+        <w:rPr>
+          <w:rFonts w:ascii="Consolas" w:hAnsi="Consolas" w:cs="Consolas"/>
+          <w:color w:val="3F7F7F"/>
+          <w:sz w:val="20"/>
+          <w:szCs w:val="20"/>
+        </w:rPr>
+        <w:t>dependency</w:t>
+      </w:r>
+      <w:r>
+        <w:rPr>
+          <w:rFonts w:ascii="Consolas" w:hAnsi="Consolas" w:cs="Consolas"/>
+          <w:color w:val="008080"/>
+          <w:sz w:val="20"/>
+          <w:szCs w:val="20"/>
+        </w:rPr>
+        <w:t>&gt;</w:t>
+      </w:r>
+    </w:p>
+    <w:p>
+      <w:pPr>
+        <w:autoSpaceDE w:val="0"/>
+        <w:autoSpaceDN w:val="0"/>
+        <w:adjustRightInd w:val="0"/>
+        <w:spacing w:after="0" w:line="240" w:lineRule="auto"/>
+        <w:rPr>
+          <w:rFonts w:ascii="Consolas" w:hAnsi="Consolas" w:cs="Consolas"/>
+          <w:sz w:val="20"/>
+          <w:szCs w:val="20"/>
+        </w:rPr>
+      </w:pPr>
+      <w:r>
+        <w:rPr>
+          <w:rFonts w:ascii="Consolas" w:hAnsi="Consolas" w:cs="Consolas"/>
+          <w:color w:val="000000"/>
+          <w:sz w:val="20"/>
+          <w:szCs w:val="20"/>
+        </w:rPr>
+        <w:tab/>
+      </w:r>
+      <w:r>
+        <w:rPr>
+          <w:rFonts w:ascii="Consolas" w:hAnsi="Consolas" w:cs="Consolas"/>
+          <w:color w:val="000000"/>
+          <w:sz w:val="20"/>
+          <w:szCs w:val="20"/>
+        </w:rPr>
+        <w:tab/>
+      </w:r>
+      <w:r>
+        <w:rPr>
+          <w:rFonts w:ascii="Consolas" w:hAnsi="Consolas" w:cs="Consolas"/>
+          <w:color w:val="000000"/>
+          <w:sz w:val="20"/>
+          <w:szCs w:val="20"/>
+        </w:rPr>
+        <w:tab/>
+      </w:r>
+      <w:proofErr w:type="gramStart"/>
+      <w:r>
+        <w:rPr>
+          <w:rFonts w:ascii="Consolas" w:hAnsi="Consolas" w:cs="Consolas"/>
+          <w:color w:val="008080"/>
+          <w:sz w:val="20"/>
+          <w:szCs w:val="20"/>
+        </w:rPr>
+        <w:t>&lt;</w:t>
+      </w:r>
+      <w:proofErr w:type="spellStart"/>
+      <w:r>
+        <w:rPr>
+          <w:rFonts w:ascii="Consolas" w:hAnsi="Consolas" w:cs="Consolas"/>
+          <w:color w:val="3F7F7F"/>
+          <w:sz w:val="20"/>
+          <w:szCs w:val="20"/>
+        </w:rPr>
+        <w:t>groupId</w:t>
+      </w:r>
+      <w:proofErr w:type="spellEnd"/>
+      <w:r>
+        <w:rPr>
+          <w:rFonts w:ascii="Consolas" w:hAnsi="Consolas" w:cs="Consolas"/>
+          <w:color w:val="008080"/>
+          <w:sz w:val="20"/>
+          <w:szCs w:val="20"/>
+        </w:rPr>
+        <w:t>&gt;</w:t>
+      </w:r>
+      <w:proofErr w:type="spellStart"/>
+      <w:r>
+        <w:rPr>
+          <w:rFonts w:ascii="Consolas" w:hAnsi="Consolas" w:cs="Consolas"/>
+          <w:color w:val="000000"/>
+          <w:sz w:val="20"/>
+          <w:szCs w:val="20"/>
+        </w:rPr>
+        <w:t>org.springframework.boot</w:t>
+      </w:r>
+      <w:proofErr w:type="spellEnd"/>
+      <w:proofErr w:type="gramEnd"/>
+      <w:r>
+        <w:rPr>
+          <w:rFonts w:ascii="Consolas" w:hAnsi="Consolas" w:cs="Consolas"/>
+          <w:color w:val="008080"/>
+          <w:sz w:val="20"/>
+          <w:szCs w:val="20"/>
+        </w:rPr>
+        <w:t>&lt;/</w:t>
+      </w:r>
+      <w:proofErr w:type="spellStart"/>
+      <w:r>
+        <w:rPr>
+          <w:rFonts w:ascii="Consolas" w:hAnsi="Consolas" w:cs="Consolas"/>
+          <w:color w:val="3F7F7F"/>
+          <w:sz w:val="20"/>
+          <w:szCs w:val="20"/>
+        </w:rPr>
+        <w:t>groupId</w:t>
+      </w:r>
+      <w:proofErr w:type="spellEnd"/>
+      <w:r>
+        <w:rPr>
+          <w:rFonts w:ascii="Consolas" w:hAnsi="Consolas" w:cs="Consolas"/>
+          <w:color w:val="008080"/>
+          <w:sz w:val="20"/>
+          <w:szCs w:val="20"/>
+        </w:rPr>
+        <w:t>&gt;</w:t>
+      </w:r>
+    </w:p>
+    <w:p>
+      <w:pPr>
+        <w:autoSpaceDE w:val="0"/>
+        <w:autoSpaceDN w:val="0"/>
+        <w:adjustRightInd w:val="0"/>
+        <w:spacing w:after="0" w:line="240" w:lineRule="auto"/>
+        <w:rPr>
+          <w:rFonts w:ascii="Consolas" w:hAnsi="Consolas" w:cs="Consolas"/>
+          <w:sz w:val="20"/>
+          <w:szCs w:val="20"/>
+        </w:rPr>
+      </w:pPr>
+      <w:r>
+        <w:rPr>
+          <w:rFonts w:ascii="Consolas" w:hAnsi="Consolas" w:cs="Consolas"/>
+          <w:color w:val="000000"/>
+          <w:sz w:val="20"/>
+          <w:szCs w:val="20"/>
+        </w:rPr>
+        <w:tab/>
+      </w:r>
+      <w:r>
+        <w:rPr>
+          <w:rFonts w:ascii="Consolas" w:hAnsi="Consolas" w:cs="Consolas"/>
+          <w:color w:val="000000"/>
+          <w:sz w:val="20"/>
+          <w:szCs w:val="20"/>
+        </w:rPr>
+        <w:tab/>
+      </w:r>
+      <w:r>
+        <w:rPr>
+          <w:rFonts w:ascii="Consolas" w:hAnsi="Consolas" w:cs="Consolas"/>
+          <w:color w:val="000000"/>
+          <w:sz w:val="20"/>
+          <w:szCs w:val="20"/>
+        </w:rPr>
+        <w:tab/>
+      </w:r>
+      <w:r>
+        <w:rPr>
+          <w:rFonts w:ascii="Consolas" w:hAnsi="Consolas" w:cs="Consolas"/>
+          <w:color w:val="008080"/>
+          <w:sz w:val="20"/>
+          <w:szCs w:val="20"/>
+        </w:rPr>
+        <w:t>&lt;</w:t>
+      </w:r>
+      <w:proofErr w:type="spellStart"/>
+      <w:r>
+        <w:rPr>
+          <w:rFonts w:ascii="Consolas" w:hAnsi="Consolas" w:cs="Consolas"/>
+          <w:color w:val="3F7F7F"/>
+          <w:sz w:val="20"/>
+          <w:szCs w:val="20"/>
+        </w:rPr>
+        <w:t>artifactId</w:t>
+      </w:r>
+      <w:proofErr w:type="spellEnd"/>
+      <w:r>
+        <w:rPr>
+          <w:rFonts w:ascii="Consolas" w:hAnsi="Consolas" w:cs="Consolas"/>
+          <w:color w:val="008080"/>
+          <w:sz w:val="20"/>
+          <w:szCs w:val="20"/>
+        </w:rPr>
+        <w:t>&gt;</w:t>
+      </w:r>
+      <w:r>
+        <w:rPr>
+          <w:rFonts w:ascii="Consolas" w:hAnsi="Consolas" w:cs="Consolas"/>
+          <w:color w:val="000000"/>
+          <w:sz w:val="20"/>
+          <w:szCs w:val="20"/>
+        </w:rPr>
+        <w:t>spring-boot-starter-data-</w:t>
+      </w:r>
+      <w:proofErr w:type="spellStart"/>
+      <w:r>
+        <w:rPr>
+          <w:rFonts w:ascii="Consolas" w:hAnsi="Consolas" w:cs="Consolas"/>
+          <w:color w:val="000000"/>
+          <w:sz w:val="20"/>
+          <w:szCs w:val="20"/>
+        </w:rPr>
+        <w:t>jpa</w:t>
+      </w:r>
+      <w:proofErr w:type="spellEnd"/>
+      <w:r>
+        <w:rPr>
+          <w:rFonts w:ascii="Consolas" w:hAnsi="Consolas" w:cs="Consolas"/>
+          <w:color w:val="008080"/>
+          <w:sz w:val="20"/>
+          <w:szCs w:val="20"/>
+        </w:rPr>
+        <w:t>&lt;/</w:t>
+      </w:r>
+      <w:proofErr w:type="spellStart"/>
+      <w:r>
+        <w:rPr>
+          <w:rFonts w:ascii="Consolas" w:hAnsi="Consolas" w:cs="Consolas"/>
+          <w:color w:val="3F7F7F"/>
+          <w:sz w:val="20"/>
+          <w:szCs w:val="20"/>
+        </w:rPr>
+        <w:t>artifactId</w:t>
+      </w:r>
+      <w:proofErr w:type="spellEnd"/>
+      <w:r>
+        <w:rPr>
+          <w:rFonts w:ascii="Consolas" w:hAnsi="Consolas" w:cs="Consolas"/>
+          <w:color w:val="008080"/>
+          <w:sz w:val="20"/>
+          <w:szCs w:val="20"/>
+        </w:rPr>
+        <w:t>&gt;</w:t>
+      </w:r>
+    </w:p>
+    <w:p>
+      <w:pPr>
+        <w:pStyle w:val="NormalWeb"/>
+        <w:spacing w:before="0" w:beforeAutospacing="0" w:after="0" w:afterAutospacing="0"/>
+        <w:rPr>
+          <w:rFonts w:ascii="Open Sans" w:hAnsi="Open Sans" w:cs="Open Sans"/>
+          <w:color w:val="333333"/>
+        </w:rPr>
+      </w:pPr>
+      <w:r>
+        <w:rPr>
+          <w:rFonts w:ascii="Consolas" w:hAnsi="Consolas" w:cs="Consolas"/>
+          <w:color w:val="000000"/>
+          <w:sz w:val="20"/>
+          <w:szCs w:val="20"/>
+        </w:rPr>
+        <w:tab/>
+      </w:r>
+      <w:r>
+        <w:rPr>
+          <w:rFonts w:ascii="Consolas" w:hAnsi="Consolas" w:cs="Consolas"/>
+          <w:color w:val="000000"/>
+          <w:sz w:val="20"/>
+          <w:szCs w:val="20"/>
+        </w:rPr>
+        <w:tab/>
+      </w:r>
+      <w:r>
+        <w:rPr>
+          <w:rFonts w:ascii="Consolas" w:hAnsi="Consolas" w:cs="Consolas"/>
+          <w:color w:val="008080"/>
+          <w:sz w:val="20"/>
+          <w:szCs w:val="20"/>
+        </w:rPr>
+        <w:t>&lt;/</w:t>
+      </w:r>
+      <w:r>
+        <w:rPr>
+          <w:rFonts w:ascii="Consolas" w:hAnsi="Consolas" w:cs="Consolas"/>
+          <w:color w:val="3F7F7F"/>
+          <w:sz w:val="20"/>
+          <w:szCs w:val="20"/>
+        </w:rPr>
+        <w:t>dependency</w:t>
+      </w:r>
+      <w:r>
+        <w:rPr>
+          <w:rFonts w:ascii="Consolas" w:hAnsi="Consolas" w:cs="Consolas"/>
+          <w:color w:val="008080"/>
+          <w:sz w:val="20"/>
+          <w:szCs w:val="20"/>
+        </w:rPr>
+        <w:t>&gt;</w:t>
+      </w:r>
+    </w:p>
+    <w:p>
+      <w:pPr>
+        <w:pStyle w:val="NormalWeb"/>
+        <w:spacing w:before="0" w:beforeAutospacing="0" w:after="0" w:afterAutospacing="0"/>
+        <w:rPr>
+          <w:rFonts w:ascii="Open Sans" w:hAnsi="Open Sans" w:cs="Open Sans"/>
+          <w:color w:val="333333"/>
+        </w:rPr>
+      </w:pPr>
+      <w:r>
+        <w:rPr>
+          <w:rFonts w:ascii="Open Sans" w:hAnsi="Open Sans" w:cs="Open Sans"/>
+          <w:color w:val="333333"/>
+        </w:rPr>
+        <w:t>Or</w:t>
+      </w:r>
+    </w:p>
+    <w:p>
+      <w:pPr>
+        <w:autoSpaceDE w:val="0"/>
+        <w:autoSpaceDN w:val="0"/>
+        <w:adjustRightInd w:val="0"/>
+        <w:spacing w:after="0" w:line="240" w:lineRule="auto"/>
+        <w:ind w:left="720" w:firstLine="720"/>
+        <w:rPr>
+          <w:rFonts w:ascii="Consolas" w:hAnsi="Consolas" w:cs="Consolas"/>
+          <w:sz w:val="20"/>
+          <w:szCs w:val="20"/>
+        </w:rPr>
+      </w:pPr>
+      <w:r>
+        <w:rPr>
+          <w:rFonts w:ascii="Consolas" w:hAnsi="Consolas" w:cs="Consolas"/>
+          <w:color w:val="008080"/>
+          <w:sz w:val="20"/>
+          <w:szCs w:val="20"/>
+        </w:rPr>
+        <w:t>&lt;</w:t>
+      </w:r>
+      <w:r>
+        <w:rPr>
+          <w:rFonts w:ascii="Consolas" w:hAnsi="Consolas" w:cs="Consolas"/>
+          <w:color w:val="3F7F7F"/>
+          <w:sz w:val="20"/>
+          <w:szCs w:val="20"/>
+        </w:rPr>
+        <w:t>dependency</w:t>
+      </w:r>
+      <w:r>
+        <w:rPr>
+          <w:rFonts w:ascii="Consolas" w:hAnsi="Consolas" w:cs="Consolas"/>
+          <w:color w:val="008080"/>
+          <w:sz w:val="20"/>
+          <w:szCs w:val="20"/>
+        </w:rPr>
+        <w:t>&gt;</w:t>
+      </w:r>
+    </w:p>
+    <w:p>
+      <w:pPr>
+        <w:autoSpaceDE w:val="0"/>
+        <w:autoSpaceDN w:val="0"/>
+        <w:adjustRightInd w:val="0"/>
+        <w:spacing w:after="0" w:line="240" w:lineRule="auto"/>
+        <w:rPr>
+          <w:rFonts w:ascii="Consolas" w:hAnsi="Consolas" w:cs="Consolas"/>
+          <w:sz w:val="20"/>
+          <w:szCs w:val="20"/>
+        </w:rPr>
+      </w:pPr>
+      <w:r>
+        <w:rPr>
+          <w:rFonts w:ascii="Consolas" w:hAnsi="Consolas" w:cs="Consolas"/>
+          <w:color w:val="000000"/>
+          <w:sz w:val="20"/>
+          <w:szCs w:val="20"/>
+        </w:rPr>
+        <w:tab/>
+      </w:r>
+      <w:r>
+        <w:rPr>
+          <w:rFonts w:ascii="Consolas" w:hAnsi="Consolas" w:cs="Consolas"/>
+          <w:color w:val="000000"/>
+          <w:sz w:val="20"/>
+          <w:szCs w:val="20"/>
+        </w:rPr>
+        <w:tab/>
+      </w:r>
+      <w:r>
+        <w:rPr>
+          <w:rFonts w:ascii="Consolas" w:hAnsi="Consolas" w:cs="Consolas"/>
+          <w:color w:val="000000"/>
+          <w:sz w:val="20"/>
+          <w:szCs w:val="20"/>
+        </w:rPr>
+        <w:tab/>
+      </w:r>
+      <w:proofErr w:type="gramStart"/>
+      <w:r>
+        <w:rPr>
+          <w:rFonts w:ascii="Consolas" w:hAnsi="Consolas" w:cs="Consolas"/>
+          <w:color w:val="008080"/>
+          <w:sz w:val="20"/>
+          <w:szCs w:val="20"/>
+        </w:rPr>
+        <w:t>&lt;</w:t>
+      </w:r>
+      <w:proofErr w:type="spellStart"/>
+      <w:r>
+        <w:rPr>
+          <w:rFonts w:ascii="Consolas" w:hAnsi="Consolas" w:cs="Consolas"/>
+          <w:color w:val="3F7F7F"/>
+          <w:sz w:val="20"/>
+          <w:szCs w:val="20"/>
+        </w:rPr>
+        <w:t>groupId</w:t>
+      </w:r>
+      <w:proofErr w:type="spellEnd"/>
+      <w:r>
+        <w:rPr>
+          <w:rFonts w:ascii="Consolas" w:hAnsi="Consolas" w:cs="Consolas"/>
+          <w:color w:val="008080"/>
+          <w:sz w:val="20"/>
+          <w:szCs w:val="20"/>
+        </w:rPr>
+        <w:t>&gt;</w:t>
+      </w:r>
+      <w:proofErr w:type="spellStart"/>
+      <w:r>
+        <w:rPr>
+          <w:rFonts w:ascii="Consolas" w:hAnsi="Consolas" w:cs="Consolas"/>
+          <w:color w:val="000000"/>
+          <w:sz w:val="20"/>
+          <w:szCs w:val="20"/>
+        </w:rPr>
+        <w:t>org.springframework.boot</w:t>
+      </w:r>
+      <w:proofErr w:type="spellEnd"/>
+      <w:proofErr w:type="gramEnd"/>
+      <w:r>
+        <w:rPr>
+          <w:rFonts w:ascii="Consolas" w:hAnsi="Consolas" w:cs="Consolas"/>
+          <w:color w:val="008080"/>
+          <w:sz w:val="20"/>
+          <w:szCs w:val="20"/>
+        </w:rPr>
+        <w:t>&lt;/</w:t>
+      </w:r>
+      <w:proofErr w:type="spellStart"/>
+      <w:r>
+        <w:rPr>
+          <w:rFonts w:ascii="Consolas" w:hAnsi="Consolas" w:cs="Consolas"/>
+          <w:color w:val="3F7F7F"/>
+          <w:sz w:val="20"/>
+          <w:szCs w:val="20"/>
+        </w:rPr>
+        <w:t>groupId</w:t>
+      </w:r>
+      <w:proofErr w:type="spellEnd"/>
+      <w:r>
+        <w:rPr>
+          <w:rFonts w:ascii="Consolas" w:hAnsi="Consolas" w:cs="Consolas"/>
+          <w:color w:val="008080"/>
+          <w:sz w:val="20"/>
+          <w:szCs w:val="20"/>
+        </w:rPr>
+        <w:t>&gt;</w:t>
+      </w:r>
+    </w:p>
+    <w:p>
+      <w:pPr>
+        <w:autoSpaceDE w:val="0"/>
+        <w:autoSpaceDN w:val="0"/>
+        <w:adjustRightInd w:val="0"/>
+        <w:spacing w:after="0" w:line="240" w:lineRule="auto"/>
+        <w:rPr>
+          <w:rFonts w:ascii="Consolas" w:hAnsi="Consolas" w:cs="Consolas"/>
+          <w:sz w:val="20"/>
+          <w:szCs w:val="20"/>
+        </w:rPr>
+      </w:pPr>
+      <w:r>
+        <w:rPr>
+          <w:rFonts w:ascii="Consolas" w:hAnsi="Consolas" w:cs="Consolas"/>
+          <w:color w:val="000000"/>
+          <w:sz w:val="20"/>
+          <w:szCs w:val="20"/>
+        </w:rPr>
+        <w:tab/>
+      </w:r>
+      <w:r>
+        <w:rPr>
+          <w:rFonts w:ascii="Consolas" w:hAnsi="Consolas" w:cs="Consolas"/>
+          <w:color w:val="000000"/>
+          <w:sz w:val="20"/>
+          <w:szCs w:val="20"/>
+        </w:rPr>
+        <w:tab/>
+      </w:r>
+      <w:r>
+        <w:rPr>
+          <w:rFonts w:ascii="Consolas" w:hAnsi="Consolas" w:cs="Consolas"/>
+          <w:color w:val="000000"/>
+          <w:sz w:val="20"/>
+          <w:szCs w:val="20"/>
+        </w:rPr>
+        <w:tab/>
+      </w:r>
+      <w:r>
+        <w:rPr>
+          <w:rFonts w:ascii="Consolas" w:hAnsi="Consolas" w:cs="Consolas"/>
+          <w:color w:val="008080"/>
+          <w:sz w:val="20"/>
+          <w:szCs w:val="20"/>
+        </w:rPr>
+        <w:t>&lt;</w:t>
+      </w:r>
+      <w:proofErr w:type="spellStart"/>
+      <w:r>
+        <w:rPr>
+          <w:rFonts w:ascii="Consolas" w:hAnsi="Consolas" w:cs="Consolas"/>
+          <w:color w:val="3F7F7F"/>
+          <w:sz w:val="20"/>
+          <w:szCs w:val="20"/>
+        </w:rPr>
+        <w:t>artifactId</w:t>
+      </w:r>
+      <w:proofErr w:type="spellEnd"/>
+      <w:r>
+        <w:rPr>
+          <w:rFonts w:ascii="Consolas" w:hAnsi="Consolas" w:cs="Consolas"/>
+          <w:color w:val="008080"/>
+          <w:sz w:val="20"/>
+          <w:szCs w:val="20"/>
+        </w:rPr>
+        <w:t>&gt;</w:t>
+      </w:r>
+      <w:r>
+        <w:rPr>
+          <w:rFonts w:ascii="Consolas" w:hAnsi="Consolas" w:cs="Consolas"/>
+          <w:color w:val="000000"/>
+          <w:sz w:val="20"/>
+          <w:szCs w:val="20"/>
+        </w:rPr>
+        <w:t>spring-boot-starter-</w:t>
+      </w:r>
+      <w:r>
+        <w:rPr>
+          <w:rFonts w:ascii="Consolas" w:hAnsi="Consolas" w:cs="Consolas"/>
+          <w:color w:val="000000"/>
+          <w:sz w:val="20"/>
+          <w:szCs w:val="20"/>
+        </w:rPr>
+        <w:t>JDBC</w:t>
+      </w:r>
+      <w:r>
+        <w:rPr>
+          <w:rFonts w:ascii="Consolas" w:hAnsi="Consolas" w:cs="Consolas"/>
+          <w:color w:val="008080"/>
+          <w:sz w:val="20"/>
+          <w:szCs w:val="20"/>
+        </w:rPr>
+        <w:t>&lt;/</w:t>
+      </w:r>
+      <w:proofErr w:type="spellStart"/>
+      <w:r>
+        <w:rPr>
+          <w:rFonts w:ascii="Consolas" w:hAnsi="Consolas" w:cs="Consolas"/>
+          <w:color w:val="3F7F7F"/>
+          <w:sz w:val="20"/>
+          <w:szCs w:val="20"/>
+        </w:rPr>
+        <w:t>artifactId</w:t>
+      </w:r>
+      <w:proofErr w:type="spellEnd"/>
+      <w:r>
+        <w:rPr>
+          <w:rFonts w:ascii="Consolas" w:hAnsi="Consolas" w:cs="Consolas"/>
+          <w:color w:val="008080"/>
+          <w:sz w:val="20"/>
+          <w:szCs w:val="20"/>
+        </w:rPr>
+        <w:t>&gt;</w:t>
+      </w:r>
+    </w:p>
+    <w:p>
+      <w:pPr>
+        <w:pStyle w:val="NormalWeb"/>
+        <w:spacing w:before="0" w:beforeAutospacing="0" w:after="0" w:afterAutospacing="0"/>
+        <w:rPr>
+          <w:rFonts w:ascii="Open Sans" w:hAnsi="Open Sans" w:cs="Open Sans"/>
+          <w:color w:val="333333"/>
+        </w:rPr>
+      </w:pPr>
+      <w:r>
+        <w:rPr>
+          <w:rFonts w:ascii="Consolas" w:hAnsi="Consolas" w:cs="Consolas"/>
+          <w:color w:val="000000"/>
+          <w:sz w:val="20"/>
+          <w:szCs w:val="20"/>
+        </w:rPr>
+        <w:tab/>
+      </w:r>
+      <w:r>
+        <w:rPr>
+          <w:rFonts w:ascii="Consolas" w:hAnsi="Consolas" w:cs="Consolas"/>
+          <w:color w:val="000000"/>
+          <w:sz w:val="20"/>
+          <w:szCs w:val="20"/>
+        </w:rPr>
+        <w:tab/>
+      </w:r>
+      <w:r>
+        <w:rPr>
+          <w:rFonts w:ascii="Consolas" w:hAnsi="Consolas" w:cs="Consolas"/>
+          <w:color w:val="008080"/>
+          <w:sz w:val="20"/>
+          <w:szCs w:val="20"/>
+        </w:rPr>
+        <w:t>&lt;/</w:t>
+      </w:r>
+      <w:r>
+        <w:rPr>
+          <w:rFonts w:ascii="Consolas" w:hAnsi="Consolas" w:cs="Consolas"/>
+          <w:color w:val="3F7F7F"/>
+          <w:sz w:val="20"/>
+          <w:szCs w:val="20"/>
+        </w:rPr>
+        <w:t>dependency</w:t>
+      </w:r>
+      <w:r>
+        <w:rPr>
+          <w:rFonts w:ascii="Consolas" w:hAnsi="Consolas" w:cs="Consolas"/>
+          <w:color w:val="008080"/>
+          <w:sz w:val="20"/>
+          <w:szCs w:val="20"/>
+        </w:rPr>
+        <w:t>&gt;</w:t>
+      </w:r>
+    </w:p>
+    <w:p>
+      <w:pPr>
+        <w:pStyle w:val="NormalWeb"/>
+        <w:spacing w:before="0" w:beforeAutospacing="0" w:after="0" w:afterAutospacing="0"/>
+        <w:rPr>
+          <w:rFonts w:ascii="Open Sans" w:hAnsi="Open Sans" w:cs="Open Sans"/>
+          <w:color w:val="333333"/>
+        </w:rPr>
+      </w:pPr>
+    </w:p>
+    <w:p>
+      <w:pPr>
+        <w:pStyle w:val="Heading1"/>
+        <w:shd w:val="clear" w:color="auto" w:fill="FFFFFF"/>
+        <w:spacing w:before="75" w:line="312" w:lineRule="atLeast"/>
         <w:jc w:val="both"/>
         <w:rPr>
-          <w:rFonts w:ascii="Times New Roman" w:hAnsi="Times New Roman" w:cs="Times New Roman"/>
-          <w:sz w:val="28"/>
-          <w:szCs w:val="28"/>
+          <w:rFonts w:ascii="Helvetica" w:hAnsi="Helvetica"/>
+          <w:b w:val="0"/>
+          <w:bCs w:val="0"/>
+          <w:color w:val="610B38"/>
+          <w:sz w:val="44"/>
+          <w:szCs w:val="44"/>
+        </w:rPr>
+      </w:pPr>
+      <w:r>
+        <w:rPr>
+          <w:rFonts w:ascii="Helvetica" w:hAnsi="Helvetica"/>
+          <w:b w:val="0"/>
+          <w:bCs w:val="0"/>
+          <w:color w:val="610B38"/>
+          <w:sz w:val="44"/>
+          <w:szCs w:val="44"/>
+        </w:rPr>
+        <w:t>Caching in Hibernate</w:t>
+      </w:r>
+    </w:p>
+    <w:p>
+      <w:pPr>
+        <w:pStyle w:val="NormalWeb"/>
+        <w:shd w:val="clear" w:color="auto" w:fill="FFFFFF"/>
+        <w:jc w:val="both"/>
+        <w:rPr>
+          <w:rFonts w:ascii="Segoe UI" w:hAnsi="Segoe UI" w:cs="Segoe UI"/>
+          <w:color w:val="333333"/>
+        </w:rPr>
+      </w:pPr>
+      <w:r>
+        <w:rPr>
+          <w:rFonts w:ascii="Segoe UI" w:hAnsi="Segoe UI" w:cs="Segoe UI"/>
+          <w:color w:val="333333"/>
+        </w:rPr>
+        <w:t xml:space="preserve">Hibernate caching improves the performance of the application by pooling the object in the cache. It is useful when we </w:t>
+      </w:r>
+      <w:proofErr w:type="gramStart"/>
+      <w:r>
+        <w:rPr>
+          <w:rFonts w:ascii="Segoe UI" w:hAnsi="Segoe UI" w:cs="Segoe UI"/>
+          <w:color w:val="333333"/>
+        </w:rPr>
+        <w:t>have to</w:t>
+      </w:r>
+      <w:proofErr w:type="gramEnd"/>
+      <w:r>
+        <w:rPr>
+          <w:rFonts w:ascii="Segoe UI" w:hAnsi="Segoe UI" w:cs="Segoe UI"/>
+          <w:color w:val="333333"/>
+        </w:rPr>
+        <w:t xml:space="preserve"> fetch the same data multiple times.</w:t>
+      </w:r>
+    </w:p>
+    <w:p>
+      <w:pPr>
+        <w:pStyle w:val="NormalWeb"/>
+        <w:shd w:val="clear" w:color="auto" w:fill="FFFFFF"/>
+        <w:jc w:val="both"/>
+        <w:rPr>
+          <w:rFonts w:ascii="Segoe UI" w:hAnsi="Segoe UI" w:cs="Segoe UI"/>
+          <w:color w:val="333333"/>
+        </w:rPr>
+      </w:pPr>
+      <w:r>
+        <w:rPr>
+          <w:rFonts w:ascii="Segoe UI" w:hAnsi="Segoe UI" w:cs="Segoe UI"/>
+          <w:color w:val="333333"/>
+        </w:rPr>
+        <w:t>There are mainly two types of caching:</w:t>
+      </w:r>
+    </w:p>
+    <w:p>
+      <w:pPr>
+        <w:numPr>
+          <w:ilvl w:val="0"/>
+          <w:numId w:val="19"/>
+        </w:numPr>
+        <w:shd w:val="clear" w:color="auto" w:fill="FFFFFF"/>
+        <w:spacing w:before="60" w:after="100" w:afterAutospacing="1" w:line="375" w:lineRule="atLeast"/>
+        <w:jc w:val="both"/>
+        <w:rPr>
+          <w:rFonts w:ascii="Segoe UI" w:hAnsi="Segoe UI" w:cs="Segoe UI"/>
+          <w:color w:val="000000"/>
+        </w:rPr>
+      </w:pPr>
+      <w:r>
+        <w:rPr>
+          <w:rFonts w:ascii="Segoe UI" w:hAnsi="Segoe UI" w:cs="Segoe UI"/>
+          <w:color w:val="000000"/>
+        </w:rPr>
+        <w:t>First Level Cache, and</w:t>
+      </w:r>
+    </w:p>
+    <w:p>
+      <w:pPr>
+        <w:numPr>
+          <w:ilvl w:val="0"/>
+          <w:numId w:val="19"/>
+        </w:numPr>
+        <w:shd w:val="clear" w:color="auto" w:fill="FFFFFF"/>
+        <w:spacing w:before="60" w:after="100" w:afterAutospacing="1" w:line="375" w:lineRule="atLeast"/>
+        <w:jc w:val="both"/>
+        <w:rPr>
+          <w:rFonts w:ascii="Segoe UI" w:hAnsi="Segoe UI" w:cs="Segoe UI"/>
+          <w:color w:val="000000"/>
+        </w:rPr>
+      </w:pPr>
+      <w:r>
+        <w:rPr>
+          <w:rFonts w:ascii="Segoe UI" w:hAnsi="Segoe UI" w:cs="Segoe UI"/>
+          <w:color w:val="000000"/>
+        </w:rPr>
+        <w:t>Second Level Cache</w:t>
+      </w:r>
+    </w:p>
+    <w:p>
+      <w:pPr>
+        <w:pStyle w:val="Heading4"/>
+        <w:shd w:val="clear" w:color="auto" w:fill="FFFFFF"/>
+        <w:jc w:val="both"/>
+        <w:rPr>
+          <w:rFonts w:ascii="Helvetica" w:hAnsi="Helvetica" w:cs="Times New Roman"/>
+          <w:b w:val="0"/>
+          <w:bCs w:val="0"/>
+          <w:color w:val="610B4B"/>
+          <w:sz w:val="26"/>
+          <w:szCs w:val="26"/>
+        </w:rPr>
+      </w:pPr>
+      <w:r>
+        <w:rPr>
+          <w:rFonts w:ascii="Helvetica" w:hAnsi="Helvetica"/>
+          <w:b w:val="0"/>
+          <w:bCs w:val="0"/>
+          <w:color w:val="610B4B"/>
+          <w:sz w:val="26"/>
+          <w:szCs w:val="26"/>
+        </w:rPr>
+        <w:t>First Level Cache</w:t>
+      </w:r>
+    </w:p>
+    <w:p>
+      <w:pPr>
+        <w:pStyle w:val="NormalWeb"/>
+        <w:shd w:val="clear" w:color="auto" w:fill="FFFFFF"/>
+        <w:jc w:val="both"/>
+        <w:rPr>
+          <w:rFonts w:ascii="Segoe UI" w:hAnsi="Segoe UI" w:cs="Segoe UI"/>
+          <w:color w:val="333333"/>
+        </w:rPr>
+      </w:pPr>
+      <w:r>
+        <w:rPr>
+          <w:rFonts w:ascii="Segoe UI" w:hAnsi="Segoe UI" w:cs="Segoe UI"/>
+          <w:color w:val="333333"/>
+        </w:rPr>
+        <w:t xml:space="preserve">Session object holds the first level cache data. It is enabled by default. The first level cache data will not be available to entire application. An application can use many </w:t>
+      </w:r>
+      <w:proofErr w:type="gramStart"/>
+      <w:r>
+        <w:rPr>
+          <w:rFonts w:ascii="Segoe UI" w:hAnsi="Segoe UI" w:cs="Segoe UI"/>
+          <w:color w:val="333333"/>
+        </w:rPr>
+        <w:t>session</w:t>
+      </w:r>
+      <w:proofErr w:type="gramEnd"/>
+      <w:r>
+        <w:rPr>
+          <w:rFonts w:ascii="Segoe UI" w:hAnsi="Segoe UI" w:cs="Segoe UI"/>
+          <w:color w:val="333333"/>
+        </w:rPr>
+        <w:t xml:space="preserve"> object.</w:t>
+      </w:r>
+    </w:p>
+    <w:p>
+      <w:pPr>
+        <w:pStyle w:val="Heading4"/>
+        <w:shd w:val="clear" w:color="auto" w:fill="FFFFFF"/>
+        <w:jc w:val="both"/>
+        <w:rPr>
+          <w:rFonts w:ascii="Helvetica" w:hAnsi="Helvetica" w:cs="Times New Roman"/>
+          <w:b w:val="0"/>
+          <w:bCs w:val="0"/>
+          <w:color w:val="610B4B"/>
+          <w:sz w:val="26"/>
+          <w:szCs w:val="26"/>
+        </w:rPr>
+      </w:pPr>
+      <w:r>
+        <w:rPr>
+          <w:rFonts w:ascii="Helvetica" w:hAnsi="Helvetica"/>
+          <w:b w:val="0"/>
+          <w:bCs w:val="0"/>
+          <w:color w:val="610B4B"/>
+          <w:sz w:val="26"/>
+          <w:szCs w:val="26"/>
+        </w:rPr>
+        <w:t>Second Level Cache</w:t>
+      </w:r>
+    </w:p>
+    <w:p>
+      <w:pPr>
+        <w:pStyle w:val="NormalWeb"/>
+        <w:shd w:val="clear" w:color="auto" w:fill="FFFFFF"/>
+        <w:jc w:val="both"/>
+        <w:rPr>
+          <w:rFonts w:ascii="Segoe UI" w:hAnsi="Segoe UI" w:cs="Segoe UI"/>
+          <w:color w:val="333333"/>
+        </w:rPr>
+      </w:pPr>
+      <w:proofErr w:type="spellStart"/>
+      <w:r>
+        <w:rPr>
+          <w:rFonts w:ascii="Segoe UI" w:hAnsi="Segoe UI" w:cs="Segoe UI"/>
+          <w:color w:val="333333"/>
+        </w:rPr>
+        <w:t>SessionFactory</w:t>
+      </w:r>
+      <w:proofErr w:type="spellEnd"/>
+      <w:r>
+        <w:rPr>
+          <w:rFonts w:ascii="Segoe UI" w:hAnsi="Segoe UI" w:cs="Segoe UI"/>
+          <w:color w:val="333333"/>
+        </w:rPr>
+        <w:t xml:space="preserve"> object holds the second level cache data. The data stored in the second level cache will be available to entire application. But we need to enable it </w:t>
+      </w:r>
+      <w:proofErr w:type="spellStart"/>
+      <w:r>
+        <w:rPr>
+          <w:rFonts w:ascii="Segoe UI" w:hAnsi="Segoe UI" w:cs="Segoe UI"/>
+          <w:color w:val="333333"/>
+        </w:rPr>
+        <w:t>explicitely</w:t>
+      </w:r>
+      <w:proofErr w:type="spellEnd"/>
+      <w:r>
+        <w:rPr>
+          <w:rFonts w:ascii="Segoe UI" w:hAnsi="Segoe UI" w:cs="Segoe UI"/>
+          <w:color w:val="333333"/>
+        </w:rPr>
+        <w:t>.</w:t>
+      </w:r>
+      <w:r>
+        <w:rPr>
+          <w:rFonts w:ascii="Segoe UI" w:hAnsi="Segoe UI" w:cs="Segoe UI"/>
+          <w:color w:val="333333"/>
+        </w:rPr>
+        <w:t xml:space="preserve"> </w:t>
+      </w:r>
+      <w:r>
+        <w:rPr>
+          <w:rFonts w:ascii="Segoe UI" w:hAnsi="Segoe UI" w:cs="Segoe UI"/>
+          <w:color w:val="333333"/>
+        </w:rPr>
+        <w:t xml:space="preserve"> </w:t>
+      </w:r>
+    </w:p>
+    <w:p>
+      <w:pPr>
+        <w:shd w:val="clear" w:color="auto" w:fill="FFFFFF"/>
+        <w:spacing w:before="100" w:beforeAutospacing="1" w:after="100" w:afterAutospacing="1" w:line="240" w:lineRule="auto"/>
+        <w:jc w:val="both"/>
+        <w:rPr>
+          <w:rFonts w:ascii="Segoe UI" w:eastAsia="Times New Roman" w:hAnsi="Segoe UI" w:cs="Segoe UI"/>
+          <w:color w:val="333333"/>
+          <w:sz w:val="24"/>
+          <w:szCs w:val="24"/>
+          <w:lang w:eastAsia="en-IN"/>
+        </w:rPr>
+      </w:pPr>
+      <w:r>
+        <w:rPr>
+          <w:rFonts w:ascii="Segoe UI" w:eastAsia="Times New Roman" w:hAnsi="Segoe UI" w:cs="Segoe UI"/>
+          <w:color w:val="333333"/>
+          <w:sz w:val="24"/>
+          <w:szCs w:val="24"/>
+          <w:lang w:eastAsia="en-IN"/>
+        </w:rPr>
+        <w:t>Different vendors have provided the implementation of Second Level Cache.</w:t>
+      </w:r>
+    </w:p>
+    <w:p>
+      <w:pPr>
+        <w:numPr>
+          <w:ilvl w:val="0"/>
+          <w:numId w:val="20"/>
+        </w:numPr>
+        <w:shd w:val="clear" w:color="auto" w:fill="FFFFFF"/>
+        <w:spacing w:before="60" w:after="100" w:afterAutospacing="1" w:line="375" w:lineRule="atLeast"/>
+        <w:jc w:val="both"/>
+        <w:rPr>
+          <w:rFonts w:ascii="Segoe UI" w:eastAsia="Times New Roman" w:hAnsi="Segoe UI" w:cs="Segoe UI"/>
+          <w:color w:val="000000"/>
+          <w:sz w:val="24"/>
+          <w:szCs w:val="24"/>
+          <w:lang w:eastAsia="en-IN"/>
+        </w:rPr>
+      </w:pPr>
+      <w:r>
+        <w:rPr>
+          <w:rFonts w:ascii="Segoe UI" w:eastAsia="Times New Roman" w:hAnsi="Segoe UI" w:cs="Segoe UI"/>
+          <w:color w:val="000000"/>
+          <w:sz w:val="24"/>
+          <w:szCs w:val="24"/>
+          <w:lang w:eastAsia="en-IN"/>
+        </w:rPr>
+        <w:t>EH Cache</w:t>
+      </w:r>
+    </w:p>
+    <w:p>
+      <w:pPr>
+        <w:numPr>
+          <w:ilvl w:val="0"/>
+          <w:numId w:val="20"/>
+        </w:numPr>
+        <w:shd w:val="clear" w:color="auto" w:fill="FFFFFF"/>
+        <w:spacing w:before="60" w:after="100" w:afterAutospacing="1" w:line="375" w:lineRule="atLeast"/>
+        <w:jc w:val="both"/>
+        <w:rPr>
+          <w:rFonts w:ascii="Segoe UI" w:eastAsia="Times New Roman" w:hAnsi="Segoe UI" w:cs="Segoe UI"/>
+          <w:color w:val="000000"/>
+          <w:sz w:val="24"/>
+          <w:szCs w:val="24"/>
+          <w:lang w:eastAsia="en-IN"/>
+        </w:rPr>
+      </w:pPr>
+      <w:r>
+        <w:rPr>
+          <w:rFonts w:ascii="Segoe UI" w:eastAsia="Times New Roman" w:hAnsi="Segoe UI" w:cs="Segoe UI"/>
+          <w:color w:val="000000"/>
+          <w:sz w:val="24"/>
+          <w:szCs w:val="24"/>
+          <w:lang w:eastAsia="en-IN"/>
+        </w:rPr>
+        <w:t>OS Cache</w:t>
+      </w:r>
+    </w:p>
+    <w:p>
+      <w:pPr>
+        <w:numPr>
+          <w:ilvl w:val="0"/>
+          <w:numId w:val="20"/>
+        </w:numPr>
+        <w:shd w:val="clear" w:color="auto" w:fill="FFFFFF"/>
+        <w:spacing w:before="60" w:after="100" w:afterAutospacing="1" w:line="375" w:lineRule="atLeast"/>
+        <w:jc w:val="both"/>
+        <w:rPr>
+          <w:rFonts w:ascii="Segoe UI" w:eastAsia="Times New Roman" w:hAnsi="Segoe UI" w:cs="Segoe UI"/>
+          <w:color w:val="000000"/>
+          <w:sz w:val="24"/>
+          <w:szCs w:val="24"/>
+          <w:lang w:eastAsia="en-IN"/>
+        </w:rPr>
+      </w:pPr>
+      <w:r>
+        <w:rPr>
+          <w:rFonts w:ascii="Segoe UI" w:eastAsia="Times New Roman" w:hAnsi="Segoe UI" w:cs="Segoe UI"/>
+          <w:color w:val="000000"/>
+          <w:sz w:val="24"/>
+          <w:szCs w:val="24"/>
+          <w:lang w:eastAsia="en-IN"/>
+        </w:rPr>
+        <w:t>Swarm Cache</w:t>
+      </w:r>
+    </w:p>
+    <w:p>
+      <w:pPr>
+        <w:numPr>
+          <w:ilvl w:val="0"/>
+          <w:numId w:val="20"/>
+        </w:numPr>
+        <w:shd w:val="clear" w:color="auto" w:fill="FFFFFF"/>
+        <w:spacing w:before="60" w:after="100" w:afterAutospacing="1" w:line="375" w:lineRule="atLeast"/>
+        <w:jc w:val="both"/>
+        <w:rPr>
+          <w:rFonts w:ascii="Segoe UI" w:eastAsia="Times New Roman" w:hAnsi="Segoe UI" w:cs="Segoe UI"/>
+          <w:color w:val="000000"/>
+          <w:sz w:val="24"/>
+          <w:szCs w:val="24"/>
+          <w:lang w:eastAsia="en-IN"/>
+        </w:rPr>
+      </w:pPr>
+      <w:r>
+        <w:rPr>
+          <w:rFonts w:ascii="Segoe UI" w:eastAsia="Times New Roman" w:hAnsi="Segoe UI" w:cs="Segoe UI"/>
+          <w:color w:val="000000"/>
+          <w:sz w:val="24"/>
+          <w:szCs w:val="24"/>
+          <w:lang w:eastAsia="en-IN"/>
+        </w:rPr>
+        <w:t>JBoss Cache</w:t>
+      </w:r>
+    </w:p>
+    <w:p>
+      <w:pPr>
+        <w:pStyle w:val="NormalWeb"/>
+        <w:shd w:val="clear" w:color="auto" w:fill="FFFFFF"/>
+        <w:jc w:val="both"/>
+        <w:rPr>
+          <w:rFonts w:ascii="Segoe UI" w:hAnsi="Segoe UI" w:cs="Segoe UI"/>
+          <w:color w:val="333333"/>
+        </w:rPr>
+      </w:pPr>
+    </w:p>
+    <w:p>
+      <w:pPr>
+        <w:pStyle w:val="NormalWeb"/>
+        <w:spacing w:before="0" w:beforeAutospacing="0" w:after="0" w:afterAutospacing="0"/>
+        <w:rPr>
+          <w:rFonts w:ascii="Open Sans" w:hAnsi="Open Sans" w:cs="Open Sans"/>
+          <w:color w:val="333333"/>
         </w:rPr>
       </w:pPr>
     </w:p>
@@ -22028,6 +23119,56 @@
     </w:sectPr>
   </w:body>
 </w:document>
+</file>
+
+<file path=word/endnotes.xml><?xml version="1.0" encoding="utf-8"?>
+<w:endnotes xmlns:wpc="http://schemas.microsoft.com/office/word/2010/wordprocessingCanvas" xmlns:cx="http://schemas.microsoft.com/office/drawing/2014/chartex" xmlns:cx1="http://schemas.microsoft.com/office/drawing/2015/9/8/chartex" xmlns:cx2="http://schemas.microsoft.com/office/drawing/2015/10/21/chartex" xmlns:cx3="http://schemas.microsoft.com/office/drawing/2016/5/9/chartex" xmlns:cx4="http://schemas.microsoft.com/office/drawing/2016/5/10/chartex" xmlns:cx5="http://schemas.microsoft.com/office/drawing/2016/5/11/chartex" xmlns:cx6="http://schemas.microsoft.com/office/drawing/2016/5/12/chartex" xmlns:cx7="http://schemas.microsoft.com/office/drawing/2016/5/13/chartex" xmlns:cx8="http://schemas.microsoft.com/office/drawing/2016/5/14/chartex" xmlns:mc="http://schemas.openxmlformats.org/markup-compatibility/2006" xmlns:aink="http://schemas.microsoft.com/office/drawing/2016/ink" xmlns:am3d="http://schemas.microsoft.com/office/drawing/2017/model3d" xmlns:o="urn:schemas-microsoft-com:office:office" xmlns:oel="http://schemas.microsoft.com/office/2019/extlst" xmlns:r="http://schemas.openxmlformats.org/officeDocument/2006/relationships" xmlns:m="http://schemas.openxmlformats.org/officeDocument/2006/math" xmlns:v="urn:schemas-microsoft-com:vml" xmlns:wp14="http://schemas.microsoft.com/office/word/2010/wordprocessingDrawing" xmlns:wp="http://schemas.openxmlformats.org/drawingml/2006/wordprocessingDrawing" xmlns:w10="urn:schemas-microsoft-com:office:word" xmlns:w="http://schemas.openxmlformats.org/wordprocessingml/2006/main" xmlns:w14="http://schemas.microsoft.com/office/word/2010/wordml" xmlns:w15="http://schemas.microsoft.com/office/word/2012/wordml" xmlns:w16cex="http://schemas.microsoft.com/office/word/2018/wordml/cex" xmlns:w16cid="http://schemas.microsoft.com/office/word/2016/wordml/cid" xmlns:w16="http://schemas.microsoft.com/office/word/2018/wordml" xmlns:w16sdtdh="http://schemas.microsoft.com/office/word/2020/wordml/sdtdatahash" xmlns:w16se="http://schemas.microsoft.com/office/word/2015/wordml/symex" xmlns:wpg="http://schemas.microsoft.com/office/word/2010/wordprocessingGroup" xmlns:wpi="http://schemas.microsoft.com/office/word/2010/wordprocessingInk" xmlns:wne="http://schemas.microsoft.com/office/word/2006/wordml" xmlns:wps="http://schemas.microsoft.com/office/word/2010/wordprocessingShape" mc:Ignorable="w14 w15 w16se w16cid w16 w16cex w16sdtdh wp14">
+  <w:endnote w:type="separator" w:id="-1">
+    <w:p>
+      <w:pPr>
+        <w:spacing w:after="0" w:line="240" w:lineRule="auto"/>
+      </w:pPr>
+      <w:r>
+        <w:separator/>
+      </w:r>
+    </w:p>
+  </w:endnote>
+  <w:endnote w:type="continuationSeparator" w:id="0">
+    <w:p>
+      <w:pPr>
+        <w:spacing w:after="0" w:line="240" w:lineRule="auto"/>
+      </w:pPr>
+      <w:r>
+        <w:continuationSeparator/>
+      </w:r>
+    </w:p>
+  </w:endnote>
+</w:endnotes>
+</file>
+
+<file path=word/footnotes.xml><?xml version="1.0" encoding="utf-8"?>
+<w:footnotes xmlns:wpc="http://schemas.microsoft.com/office/word/2010/wordprocessingCanvas" xmlns:cx="http://schemas.microsoft.com/office/drawing/2014/chartex" xmlns:cx1="http://schemas.microsoft.com/office/drawing/2015/9/8/chartex" xmlns:cx2="http://schemas.microsoft.com/office/drawing/2015/10/21/chartex" xmlns:cx3="http://schemas.microsoft.com/office/drawing/2016/5/9/chartex" xmlns:cx4="http://schemas.microsoft.com/office/drawing/2016/5/10/chartex" xmlns:cx5="http://schemas.microsoft.com/office/drawing/2016/5/11/chartex" xmlns:cx6="http://schemas.microsoft.com/office/drawing/2016/5/12/chartex" xmlns:cx7="http://schemas.microsoft.com/office/drawing/2016/5/13/chartex" xmlns:cx8="http://schemas.microsoft.com/office/drawing/2016/5/14/chartex" xmlns:mc="http://schemas.openxmlformats.org/markup-compatibility/2006" xmlns:aink="http://schemas.microsoft.com/office/drawing/2016/ink" xmlns:am3d="http://schemas.microsoft.com/office/drawing/2017/model3d" xmlns:o="urn:schemas-microsoft-com:office:office" xmlns:oel="http://schemas.microsoft.com/office/2019/extlst" xmlns:r="http://schemas.openxmlformats.org/officeDocument/2006/relationships" xmlns:m="http://schemas.openxmlformats.org/officeDocument/2006/math" xmlns:v="urn:schemas-microsoft-com:vml" xmlns:wp14="http://schemas.microsoft.com/office/word/2010/wordprocessingDrawing" xmlns:wp="http://schemas.openxmlformats.org/drawingml/2006/wordprocessingDrawing" xmlns:w10="urn:schemas-microsoft-com:office:word" xmlns:w="http://schemas.openxmlformats.org/wordprocessingml/2006/main" xmlns:w14="http://schemas.microsoft.com/office/word/2010/wordml" xmlns:w15="http://schemas.microsoft.com/office/word/2012/wordml" xmlns:w16cex="http://schemas.microsoft.com/office/word/2018/wordml/cex" xmlns:w16cid="http://schemas.microsoft.com/office/word/2016/wordml/cid" xmlns:w16="http://schemas.microsoft.com/office/word/2018/wordml" xmlns:w16sdtdh="http://schemas.microsoft.com/office/word/2020/wordml/sdtdatahash" xmlns:w16se="http://schemas.microsoft.com/office/word/2015/wordml/symex" xmlns:wpg="http://schemas.microsoft.com/office/word/2010/wordprocessingGroup" xmlns:wpi="http://schemas.microsoft.com/office/word/2010/wordprocessingInk" xmlns:wne="http://schemas.microsoft.com/office/word/2006/wordml" xmlns:wps="http://schemas.microsoft.com/office/word/2010/wordprocessingShape" mc:Ignorable="w14 w15 w16se w16cid w16 w16cex w16sdtdh wp14">
+  <w:footnote w:type="separator" w:id="-1">
+    <w:p>
+      <w:pPr>
+        <w:spacing w:after="0" w:line="240" w:lineRule="auto"/>
+      </w:pPr>
+      <w:r>
+        <w:separator/>
+      </w:r>
+    </w:p>
+  </w:footnote>
+  <w:footnote w:type="continuationSeparator" w:id="0">
+    <w:p>
+      <w:pPr>
+        <w:spacing w:after="0" w:line="240" w:lineRule="auto"/>
+      </w:pPr>
+      <w:r>
+        <w:continuationSeparator/>
+      </w:r>
+    </w:p>
+  </w:footnote>
+</w:footnotes>
 </file>
 
 <file path=word/numbering.xml><?xml version="1.0" encoding="utf-8"?>
@@ -22810,122 +23951,9 @@
     </w:lvl>
   </w:abstractNum>
   <w:abstractNum w:abstractNumId="7" w15:restartNumberingAfterBreak="0">
-    <w:nsid w:val="3D9F2F47"/>
+    <w:nsid w:val="2FAB7254"/>
     <w:multiLevelType w:val="multilevel"/>
-    <w:tmpl w:val="092C5834"/>
-    <w:lvl w:ilvl="0">
-      <w:start w:val="1"/>
-      <w:numFmt w:val="decimal"/>
-      <w:lvlText w:val="%1."/>
-      <w:lvlJc w:val="left"/>
-      <w:pPr>
-        <w:tabs>
-          <w:tab w:val="num" w:pos="720"/>
-        </w:tabs>
-        <w:ind w:left="720" w:hanging="360"/>
-      </w:pPr>
-    </w:lvl>
-    <w:lvl w:ilvl="1" w:tentative="1">
-      <w:start w:val="1"/>
-      <w:numFmt w:val="decimal"/>
-      <w:lvlText w:val="%2."/>
-      <w:lvlJc w:val="left"/>
-      <w:pPr>
-        <w:tabs>
-          <w:tab w:val="num" w:pos="1440"/>
-        </w:tabs>
-        <w:ind w:left="1440" w:hanging="360"/>
-      </w:pPr>
-    </w:lvl>
-    <w:lvl w:ilvl="2" w:tentative="1">
-      <w:start w:val="1"/>
-      <w:numFmt w:val="decimal"/>
-      <w:lvlText w:val="%3."/>
-      <w:lvlJc w:val="left"/>
-      <w:pPr>
-        <w:tabs>
-          <w:tab w:val="num" w:pos="2160"/>
-        </w:tabs>
-        <w:ind w:left="2160" w:hanging="360"/>
-      </w:pPr>
-    </w:lvl>
-    <w:lvl w:ilvl="3" w:tentative="1">
-      <w:start w:val="1"/>
-      <w:numFmt w:val="decimal"/>
-      <w:lvlText w:val="%4."/>
-      <w:lvlJc w:val="left"/>
-      <w:pPr>
-        <w:tabs>
-          <w:tab w:val="num" w:pos="2880"/>
-        </w:tabs>
-        <w:ind w:left="2880" w:hanging="360"/>
-      </w:pPr>
-    </w:lvl>
-    <w:lvl w:ilvl="4" w:tentative="1">
-      <w:start w:val="1"/>
-      <w:numFmt w:val="decimal"/>
-      <w:lvlText w:val="%5."/>
-      <w:lvlJc w:val="left"/>
-      <w:pPr>
-        <w:tabs>
-          <w:tab w:val="num" w:pos="3600"/>
-        </w:tabs>
-        <w:ind w:left="3600" w:hanging="360"/>
-      </w:pPr>
-    </w:lvl>
-    <w:lvl w:ilvl="5" w:tentative="1">
-      <w:start w:val="1"/>
-      <w:numFmt w:val="decimal"/>
-      <w:lvlText w:val="%6."/>
-      <w:lvlJc w:val="left"/>
-      <w:pPr>
-        <w:tabs>
-          <w:tab w:val="num" w:pos="4320"/>
-        </w:tabs>
-        <w:ind w:left="4320" w:hanging="360"/>
-      </w:pPr>
-    </w:lvl>
-    <w:lvl w:ilvl="6" w:tentative="1">
-      <w:start w:val="1"/>
-      <w:numFmt w:val="decimal"/>
-      <w:lvlText w:val="%7."/>
-      <w:lvlJc w:val="left"/>
-      <w:pPr>
-        <w:tabs>
-          <w:tab w:val="num" w:pos="5040"/>
-        </w:tabs>
-        <w:ind w:left="5040" w:hanging="360"/>
-      </w:pPr>
-    </w:lvl>
-    <w:lvl w:ilvl="7" w:tentative="1">
-      <w:start w:val="1"/>
-      <w:numFmt w:val="decimal"/>
-      <w:lvlText w:val="%8."/>
-      <w:lvlJc w:val="left"/>
-      <w:pPr>
-        <w:tabs>
-          <w:tab w:val="num" w:pos="5760"/>
-        </w:tabs>
-        <w:ind w:left="5760" w:hanging="360"/>
-      </w:pPr>
-    </w:lvl>
-    <w:lvl w:ilvl="8" w:tentative="1">
-      <w:start w:val="1"/>
-      <w:numFmt w:val="decimal"/>
-      <w:lvlText w:val="%9."/>
-      <w:lvlJc w:val="left"/>
-      <w:pPr>
-        <w:tabs>
-          <w:tab w:val="num" w:pos="6480"/>
-        </w:tabs>
-        <w:ind w:left="6480" w:hanging="360"/>
-      </w:pPr>
-    </w:lvl>
-  </w:abstractNum>
-  <w:abstractNum w:abstractNumId="8" w15:restartNumberingAfterBreak="0">
-    <w:nsid w:val="44907856"/>
-    <w:multiLevelType w:val="multilevel"/>
-    <w:tmpl w:val="B792FB0A"/>
+    <w:tmpl w:val="ADDA075C"/>
     <w:lvl w:ilvl="0">
       <w:start w:val="1"/>
       <w:numFmt w:val="bullet"/>
@@ -23071,7 +24099,269 @@
       </w:rPr>
     </w:lvl>
   </w:abstractNum>
+  <w:abstractNum w:abstractNumId="8" w15:restartNumberingAfterBreak="0">
+    <w:nsid w:val="3D9F2F47"/>
+    <w:multiLevelType w:val="multilevel"/>
+    <w:tmpl w:val="092C5834"/>
+    <w:lvl w:ilvl="0">
+      <w:start w:val="1"/>
+      <w:numFmt w:val="decimal"/>
+      <w:lvlText w:val="%1."/>
+      <w:lvlJc w:val="left"/>
+      <w:pPr>
+        <w:tabs>
+          <w:tab w:val="num" w:pos="720"/>
+        </w:tabs>
+        <w:ind w:left="720" w:hanging="360"/>
+      </w:pPr>
+    </w:lvl>
+    <w:lvl w:ilvl="1" w:tentative="1">
+      <w:start w:val="1"/>
+      <w:numFmt w:val="decimal"/>
+      <w:lvlText w:val="%2."/>
+      <w:lvlJc w:val="left"/>
+      <w:pPr>
+        <w:tabs>
+          <w:tab w:val="num" w:pos="1440"/>
+        </w:tabs>
+        <w:ind w:left="1440" w:hanging="360"/>
+      </w:pPr>
+    </w:lvl>
+    <w:lvl w:ilvl="2" w:tentative="1">
+      <w:start w:val="1"/>
+      <w:numFmt w:val="decimal"/>
+      <w:lvlText w:val="%3."/>
+      <w:lvlJc w:val="left"/>
+      <w:pPr>
+        <w:tabs>
+          <w:tab w:val="num" w:pos="2160"/>
+        </w:tabs>
+        <w:ind w:left="2160" w:hanging="360"/>
+      </w:pPr>
+    </w:lvl>
+    <w:lvl w:ilvl="3" w:tentative="1">
+      <w:start w:val="1"/>
+      <w:numFmt w:val="decimal"/>
+      <w:lvlText w:val="%4."/>
+      <w:lvlJc w:val="left"/>
+      <w:pPr>
+        <w:tabs>
+          <w:tab w:val="num" w:pos="2880"/>
+        </w:tabs>
+        <w:ind w:left="2880" w:hanging="360"/>
+      </w:pPr>
+    </w:lvl>
+    <w:lvl w:ilvl="4" w:tentative="1">
+      <w:start w:val="1"/>
+      <w:numFmt w:val="decimal"/>
+      <w:lvlText w:val="%5."/>
+      <w:lvlJc w:val="left"/>
+      <w:pPr>
+        <w:tabs>
+          <w:tab w:val="num" w:pos="3600"/>
+        </w:tabs>
+        <w:ind w:left="3600" w:hanging="360"/>
+      </w:pPr>
+    </w:lvl>
+    <w:lvl w:ilvl="5" w:tentative="1">
+      <w:start w:val="1"/>
+      <w:numFmt w:val="decimal"/>
+      <w:lvlText w:val="%6."/>
+      <w:lvlJc w:val="left"/>
+      <w:pPr>
+        <w:tabs>
+          <w:tab w:val="num" w:pos="4320"/>
+        </w:tabs>
+        <w:ind w:left="4320" w:hanging="360"/>
+      </w:pPr>
+    </w:lvl>
+    <w:lvl w:ilvl="6" w:tentative="1">
+      <w:start w:val="1"/>
+      <w:numFmt w:val="decimal"/>
+      <w:lvlText w:val="%7."/>
+      <w:lvlJc w:val="left"/>
+      <w:pPr>
+        <w:tabs>
+          <w:tab w:val="num" w:pos="5040"/>
+        </w:tabs>
+        <w:ind w:left="5040" w:hanging="360"/>
+      </w:pPr>
+    </w:lvl>
+    <w:lvl w:ilvl="7" w:tentative="1">
+      <w:start w:val="1"/>
+      <w:numFmt w:val="decimal"/>
+      <w:lvlText w:val="%8."/>
+      <w:lvlJc w:val="left"/>
+      <w:pPr>
+        <w:tabs>
+          <w:tab w:val="num" w:pos="5760"/>
+        </w:tabs>
+        <w:ind w:left="5760" w:hanging="360"/>
+      </w:pPr>
+    </w:lvl>
+    <w:lvl w:ilvl="8" w:tentative="1">
+      <w:start w:val="1"/>
+      <w:numFmt w:val="decimal"/>
+      <w:lvlText w:val="%9."/>
+      <w:lvlJc w:val="left"/>
+      <w:pPr>
+        <w:tabs>
+          <w:tab w:val="num" w:pos="6480"/>
+        </w:tabs>
+        <w:ind w:left="6480" w:hanging="360"/>
+      </w:pPr>
+    </w:lvl>
+  </w:abstractNum>
   <w:abstractNum w:abstractNumId="9" w15:restartNumberingAfterBreak="0">
+    <w:nsid w:val="44907856"/>
+    <w:multiLevelType w:val="multilevel"/>
+    <w:tmpl w:val="B792FB0A"/>
+    <w:lvl w:ilvl="0">
+      <w:start w:val="1"/>
+      <w:numFmt w:val="bullet"/>
+      <w:lvlText w:val="o"/>
+      <w:lvlJc w:val="left"/>
+      <w:pPr>
+        <w:tabs>
+          <w:tab w:val="num" w:pos="720"/>
+        </w:tabs>
+        <w:ind w:left="720" w:hanging="360"/>
+      </w:pPr>
+      <w:rPr>
+        <w:rFonts w:ascii="Courier New" w:hAnsi="Courier New" w:hint="default"/>
+        <w:sz w:val="20"/>
+      </w:rPr>
+    </w:lvl>
+    <w:lvl w:ilvl="1" w:tentative="1">
+      <w:start w:val="1"/>
+      <w:numFmt w:val="bullet"/>
+      <w:lvlText w:val="o"/>
+      <w:lvlJc w:val="left"/>
+      <w:pPr>
+        <w:tabs>
+          <w:tab w:val="num" w:pos="1440"/>
+        </w:tabs>
+        <w:ind w:left="1440" w:hanging="360"/>
+      </w:pPr>
+      <w:rPr>
+        <w:rFonts w:ascii="Courier New" w:hAnsi="Courier New" w:hint="default"/>
+        <w:sz w:val="20"/>
+      </w:rPr>
+    </w:lvl>
+    <w:lvl w:ilvl="2" w:tentative="1">
+      <w:start w:val="1"/>
+      <w:numFmt w:val="bullet"/>
+      <w:lvlText w:val="o"/>
+      <w:lvlJc w:val="left"/>
+      <w:pPr>
+        <w:tabs>
+          <w:tab w:val="num" w:pos="2160"/>
+        </w:tabs>
+        <w:ind w:left="2160" w:hanging="360"/>
+      </w:pPr>
+      <w:rPr>
+        <w:rFonts w:ascii="Courier New" w:hAnsi="Courier New" w:hint="default"/>
+        <w:sz w:val="20"/>
+      </w:rPr>
+    </w:lvl>
+    <w:lvl w:ilvl="3" w:tentative="1">
+      <w:start w:val="1"/>
+      <w:numFmt w:val="bullet"/>
+      <w:lvlText w:val="o"/>
+      <w:lvlJc w:val="left"/>
+      <w:pPr>
+        <w:tabs>
+          <w:tab w:val="num" w:pos="2880"/>
+        </w:tabs>
+        <w:ind w:left="2880" w:hanging="360"/>
+      </w:pPr>
+      <w:rPr>
+        <w:rFonts w:ascii="Courier New" w:hAnsi="Courier New" w:hint="default"/>
+        <w:sz w:val="20"/>
+      </w:rPr>
+    </w:lvl>
+    <w:lvl w:ilvl="4" w:tentative="1">
+      <w:start w:val="1"/>
+      <w:numFmt w:val="bullet"/>
+      <w:lvlText w:val="o"/>
+      <w:lvlJc w:val="left"/>
+      <w:pPr>
+        <w:tabs>
+          <w:tab w:val="num" w:pos="3600"/>
+        </w:tabs>
+        <w:ind w:left="3600" w:hanging="360"/>
+      </w:pPr>
+      <w:rPr>
+        <w:rFonts w:ascii="Courier New" w:hAnsi="Courier New" w:hint="default"/>
+        <w:sz w:val="20"/>
+      </w:rPr>
+    </w:lvl>
+    <w:lvl w:ilvl="5" w:tentative="1">
+      <w:start w:val="1"/>
+      <w:numFmt w:val="bullet"/>
+      <w:lvlText w:val="o"/>
+      <w:lvlJc w:val="left"/>
+      <w:pPr>
+        <w:tabs>
+          <w:tab w:val="num" w:pos="4320"/>
+        </w:tabs>
+        <w:ind w:left="4320" w:hanging="360"/>
+      </w:pPr>
+      <w:rPr>
+        <w:rFonts w:ascii="Courier New" w:hAnsi="Courier New" w:hint="default"/>
+        <w:sz w:val="20"/>
+      </w:rPr>
+    </w:lvl>
+    <w:lvl w:ilvl="6" w:tentative="1">
+      <w:start w:val="1"/>
+      <w:numFmt w:val="bullet"/>
+      <w:lvlText w:val="o"/>
+      <w:lvlJc w:val="left"/>
+      <w:pPr>
+        <w:tabs>
+          <w:tab w:val="num" w:pos="5040"/>
+        </w:tabs>
+        <w:ind w:left="5040" w:hanging="360"/>
+      </w:pPr>
+      <w:rPr>
+        <w:rFonts w:ascii="Courier New" w:hAnsi="Courier New" w:hint="default"/>
+        <w:sz w:val="20"/>
+      </w:rPr>
+    </w:lvl>
+    <w:lvl w:ilvl="7" w:tentative="1">
+      <w:start w:val="1"/>
+      <w:numFmt w:val="bullet"/>
+      <w:lvlText w:val="o"/>
+      <w:lvlJc w:val="left"/>
+      <w:pPr>
+        <w:tabs>
+          <w:tab w:val="num" w:pos="5760"/>
+        </w:tabs>
+        <w:ind w:left="5760" w:hanging="360"/>
+      </w:pPr>
+      <w:rPr>
+        <w:rFonts w:ascii="Courier New" w:hAnsi="Courier New" w:hint="default"/>
+        <w:sz w:val="20"/>
+      </w:rPr>
+    </w:lvl>
+    <w:lvl w:ilvl="8" w:tentative="1">
+      <w:start w:val="1"/>
+      <w:numFmt w:val="bullet"/>
+      <w:lvlText w:val="o"/>
+      <w:lvlJc w:val="left"/>
+      <w:pPr>
+        <w:tabs>
+          <w:tab w:val="num" w:pos="6480"/>
+        </w:tabs>
+        <w:ind w:left="6480" w:hanging="360"/>
+      </w:pPr>
+      <w:rPr>
+        <w:rFonts w:ascii="Courier New" w:hAnsi="Courier New" w:hint="default"/>
+        <w:sz w:val="20"/>
+      </w:rPr>
+    </w:lvl>
+  </w:abstractNum>
+  <w:abstractNum w:abstractNumId="10" w15:restartNumberingAfterBreak="0">
     <w:nsid w:val="488905E3"/>
     <w:multiLevelType w:val="multilevel"/>
     <w:tmpl w:val="EE500274"/>
@@ -23220,7 +24510,7 @@
       </w:rPr>
     </w:lvl>
   </w:abstractNum>
-  <w:abstractNum w:abstractNumId="10" w15:restartNumberingAfterBreak="0">
+  <w:abstractNum w:abstractNumId="11" w15:restartNumberingAfterBreak="0">
     <w:nsid w:val="49551128"/>
     <w:multiLevelType w:val="multilevel"/>
     <w:tmpl w:val="D6BA18C4"/>
@@ -23369,7 +24659,7 @@
       </w:rPr>
     </w:lvl>
   </w:abstractNum>
-  <w:abstractNum w:abstractNumId="11" w15:restartNumberingAfterBreak="0">
+  <w:abstractNum w:abstractNumId="12" w15:restartNumberingAfterBreak="0">
     <w:nsid w:val="497B45F4"/>
     <w:multiLevelType w:val="multilevel"/>
     <w:tmpl w:val="CF4ABF22"/>
@@ -23518,7 +24808,7 @@
       </w:rPr>
     </w:lvl>
   </w:abstractNum>
-  <w:abstractNum w:abstractNumId="12" w15:restartNumberingAfterBreak="0">
+  <w:abstractNum w:abstractNumId="13" w15:restartNumberingAfterBreak="0">
     <w:nsid w:val="4A531911"/>
     <w:multiLevelType w:val="multilevel"/>
     <w:tmpl w:val="8C260E32"/>
@@ -23667,7 +24957,7 @@
       </w:rPr>
     </w:lvl>
   </w:abstractNum>
-  <w:abstractNum w:abstractNumId="13" w15:restartNumberingAfterBreak="0">
+  <w:abstractNum w:abstractNumId="14" w15:restartNumberingAfterBreak="0">
     <w:nsid w:val="580A417B"/>
     <w:multiLevelType w:val="multilevel"/>
     <w:tmpl w:val="B784B6AE"/>
@@ -23816,7 +25106,7 @@
       </w:rPr>
     </w:lvl>
   </w:abstractNum>
-  <w:abstractNum w:abstractNumId="14" w15:restartNumberingAfterBreak="0">
+  <w:abstractNum w:abstractNumId="15" w15:restartNumberingAfterBreak="0">
     <w:nsid w:val="5B0B0F3F"/>
     <w:multiLevelType w:val="multilevel"/>
     <w:tmpl w:val="46C8C0C6"/>
@@ -23965,7 +25255,120 @@
       </w:rPr>
     </w:lvl>
   </w:abstractNum>
-  <w:abstractNum w:abstractNumId="15" w15:restartNumberingAfterBreak="0">
+  <w:abstractNum w:abstractNumId="16" w15:restartNumberingAfterBreak="0">
+    <w:nsid w:val="62E826CF"/>
+    <w:multiLevelType w:val="multilevel"/>
+    <w:tmpl w:val="26806548"/>
+    <w:lvl w:ilvl="0">
+      <w:start w:val="1"/>
+      <w:numFmt w:val="decimal"/>
+      <w:lvlText w:val="%1."/>
+      <w:lvlJc w:val="left"/>
+      <w:pPr>
+        <w:tabs>
+          <w:tab w:val="num" w:pos="720"/>
+        </w:tabs>
+        <w:ind w:left="720" w:hanging="360"/>
+      </w:pPr>
+    </w:lvl>
+    <w:lvl w:ilvl="1" w:tentative="1">
+      <w:start w:val="1"/>
+      <w:numFmt w:val="decimal"/>
+      <w:lvlText w:val="%2."/>
+      <w:lvlJc w:val="left"/>
+      <w:pPr>
+        <w:tabs>
+          <w:tab w:val="num" w:pos="1440"/>
+        </w:tabs>
+        <w:ind w:left="1440" w:hanging="360"/>
+      </w:pPr>
+    </w:lvl>
+    <w:lvl w:ilvl="2" w:tentative="1">
+      <w:start w:val="1"/>
+      <w:numFmt w:val="decimal"/>
+      <w:lvlText w:val="%3."/>
+      <w:lvlJc w:val="left"/>
+      <w:pPr>
+        <w:tabs>
+          <w:tab w:val="num" w:pos="2160"/>
+        </w:tabs>
+        <w:ind w:left="2160" w:hanging="360"/>
+      </w:pPr>
+    </w:lvl>
+    <w:lvl w:ilvl="3" w:tentative="1">
+      <w:start w:val="1"/>
+      <w:numFmt w:val="decimal"/>
+      <w:lvlText w:val="%4."/>
+      <w:lvlJc w:val="left"/>
+      <w:pPr>
+        <w:tabs>
+          <w:tab w:val="num" w:pos="2880"/>
+        </w:tabs>
+        <w:ind w:left="2880" w:hanging="360"/>
+      </w:pPr>
+    </w:lvl>
+    <w:lvl w:ilvl="4" w:tentative="1">
+      <w:start w:val="1"/>
+      <w:numFmt w:val="decimal"/>
+      <w:lvlText w:val="%5."/>
+      <w:lvlJc w:val="left"/>
+      <w:pPr>
+        <w:tabs>
+          <w:tab w:val="num" w:pos="3600"/>
+        </w:tabs>
+        <w:ind w:left="3600" w:hanging="360"/>
+      </w:pPr>
+    </w:lvl>
+    <w:lvl w:ilvl="5" w:tentative="1">
+      <w:start w:val="1"/>
+      <w:numFmt w:val="decimal"/>
+      <w:lvlText w:val="%6."/>
+      <w:lvlJc w:val="left"/>
+      <w:pPr>
+        <w:tabs>
+          <w:tab w:val="num" w:pos="4320"/>
+        </w:tabs>
+        <w:ind w:left="4320" w:hanging="360"/>
+      </w:pPr>
+    </w:lvl>
+    <w:lvl w:ilvl="6" w:tentative="1">
+      <w:start w:val="1"/>
+      <w:numFmt w:val="decimal"/>
+      <w:lvlText w:val="%7."/>
+      <w:lvlJc w:val="left"/>
+      <w:pPr>
+        <w:tabs>
+          <w:tab w:val="num" w:pos="5040"/>
+        </w:tabs>
+        <w:ind w:left="5040" w:hanging="360"/>
+      </w:pPr>
+    </w:lvl>
+    <w:lvl w:ilvl="7" w:tentative="1">
+      <w:start w:val="1"/>
+      <w:numFmt w:val="decimal"/>
+      <w:lvlText w:val="%8."/>
+      <w:lvlJc w:val="left"/>
+      <w:pPr>
+        <w:tabs>
+          <w:tab w:val="num" w:pos="5760"/>
+        </w:tabs>
+        <w:ind w:left="5760" w:hanging="360"/>
+      </w:pPr>
+    </w:lvl>
+    <w:lvl w:ilvl="8" w:tentative="1">
+      <w:start w:val="1"/>
+      <w:numFmt w:val="decimal"/>
+      <w:lvlText w:val="%9."/>
+      <w:lvlJc w:val="left"/>
+      <w:pPr>
+        <w:tabs>
+          <w:tab w:val="num" w:pos="6480"/>
+        </w:tabs>
+        <w:ind w:left="6480" w:hanging="360"/>
+      </w:pPr>
+    </w:lvl>
+  </w:abstractNum>
+  <w:abstractNum w:abstractNumId="17" w15:restartNumberingAfterBreak="0">
     <w:nsid w:val="69B9364F"/>
     <w:multiLevelType w:val="multilevel"/>
     <w:tmpl w:val="8926FBF2"/>
@@ -24114,7 +25517,120 @@
       </w:rPr>
     </w:lvl>
   </w:abstractNum>
-  <w:abstractNum w:abstractNumId="16" w15:restartNumberingAfterBreak="0">
+  <w:abstractNum w:abstractNumId="18" w15:restartNumberingAfterBreak="0">
+    <w:nsid w:val="69EF51D0"/>
+    <w:multiLevelType w:val="multilevel"/>
+    <w:tmpl w:val="B45E1478"/>
+    <w:lvl w:ilvl="0">
+      <w:start w:val="1"/>
+      <w:numFmt w:val="decimal"/>
+      <w:lvlText w:val="%1."/>
+      <w:lvlJc w:val="left"/>
+      <w:pPr>
+        <w:tabs>
+          <w:tab w:val="num" w:pos="720"/>
+        </w:tabs>
+        <w:ind w:left="720" w:hanging="360"/>
+      </w:pPr>
+    </w:lvl>
+    <w:lvl w:ilvl="1" w:tentative="1">
+      <w:start w:val="1"/>
+      <w:numFmt w:val="decimal"/>
+      <w:lvlText w:val="%2."/>
+      <w:lvlJc w:val="left"/>
+      <w:pPr>
+        <w:tabs>
+          <w:tab w:val="num" w:pos="1440"/>
+        </w:tabs>
+        <w:ind w:left="1440" w:hanging="360"/>
+      </w:pPr>
+    </w:lvl>
+    <w:lvl w:ilvl="2" w:tentative="1">
+      <w:start w:val="1"/>
+      <w:numFmt w:val="decimal"/>
+      <w:lvlText w:val="%3."/>
+      <w:lvlJc w:val="left"/>
+      <w:pPr>
+        <w:tabs>
+          <w:tab w:val="num" w:pos="2160"/>
+        </w:tabs>
+        <w:ind w:left="2160" w:hanging="360"/>
+      </w:pPr>
+    </w:lvl>
+    <w:lvl w:ilvl="3" w:tentative="1">
+      <w:start w:val="1"/>
+      <w:numFmt w:val="decimal"/>
+      <w:lvlText w:val="%4."/>
+      <w:lvlJc w:val="left"/>
+      <w:pPr>
+        <w:tabs>
+          <w:tab w:val="num" w:pos="2880"/>
+        </w:tabs>
+        <w:ind w:left="2880" w:hanging="360"/>
+      </w:pPr>
+    </w:lvl>
+    <w:lvl w:ilvl="4" w:tentative="1">
+      <w:start w:val="1"/>
+      <w:numFmt w:val="decimal"/>
+      <w:lvlText w:val="%5."/>
+      <w:lvlJc w:val="left"/>
+      <w:pPr>
+        <w:tabs>
+          <w:tab w:val="num" w:pos="3600"/>
+        </w:tabs>
+        <w:ind w:left="3600" w:hanging="360"/>
+      </w:pPr>
+    </w:lvl>
+    <w:lvl w:ilvl="5" w:tentative="1">
+      <w:start w:val="1"/>
+      <w:numFmt w:val="decimal"/>
+      <w:lvlText w:val="%6."/>
+      <w:lvlJc w:val="left"/>
+      <w:pPr>
+        <w:tabs>
+          <w:tab w:val="num" w:pos="4320"/>
+        </w:tabs>
+        <w:ind w:left="4320" w:hanging="360"/>
+      </w:pPr>
+    </w:lvl>
+    <w:lvl w:ilvl="6" w:tentative="1">
+      <w:start w:val="1"/>
+      <w:numFmt w:val="decimal"/>
+      <w:lvlText w:val="%7."/>
+      <w:lvlJc w:val="left"/>
+      <w:pPr>
+        <w:tabs>
+          <w:tab w:val="num" w:pos="5040"/>
+        </w:tabs>
+        <w:ind w:left="5040" w:hanging="360"/>
+      </w:pPr>
+    </w:lvl>
+    <w:lvl w:ilvl="7" w:tentative="1">
+      <w:start w:val="1"/>
+      <w:numFmt w:val="decimal"/>
+      <w:lvlText w:val="%8."/>
+      <w:lvlJc w:val="left"/>
+      <w:pPr>
+        <w:tabs>
+          <w:tab w:val="num" w:pos="5760"/>
+        </w:tabs>
+        <w:ind w:left="5760" w:hanging="360"/>
+      </w:pPr>
+    </w:lvl>
+    <w:lvl w:ilvl="8" w:tentative="1">
+      <w:start w:val="1"/>
+      <w:numFmt w:val="decimal"/>
+      <w:lvlText w:val="%9."/>
+      <w:lvlJc w:val="left"/>
+      <w:pPr>
+        <w:tabs>
+          <w:tab w:val="num" w:pos="6480"/>
+        </w:tabs>
+        <w:ind w:left="6480" w:hanging="360"/>
+      </w:pPr>
+    </w:lvl>
+  </w:abstractNum>
+  <w:abstractNum w:abstractNumId="19" w15:restartNumberingAfterBreak="0">
     <w:nsid w:val="6E865CBF"/>
     <w:multiLevelType w:val="hybridMultilevel"/>
     <w:tmpl w:val="74F07BBE"/>
@@ -24207,28 +25723,28 @@
     <w:abstractNumId w:val="6"/>
   </w:num>
   <w:num w:numId="2" w16cid:durableId="497888216">
-    <w:abstractNumId w:val="16"/>
+    <w:abstractNumId w:val="19"/>
   </w:num>
   <w:num w:numId="3" w16cid:durableId="670527220">
-    <w:abstractNumId w:val="12"/>
+    <w:abstractNumId w:val="13"/>
   </w:num>
   <w:num w:numId="4" w16cid:durableId="230192468">
-    <w:abstractNumId w:val="7"/>
+    <w:abstractNumId w:val="8"/>
   </w:num>
   <w:num w:numId="5" w16cid:durableId="1077021193">
-    <w:abstractNumId w:val="13"/>
+    <w:abstractNumId w:val="14"/>
   </w:num>
   <w:num w:numId="6" w16cid:durableId="1507749158">
     <w:abstractNumId w:val="4"/>
   </w:num>
   <w:num w:numId="7" w16cid:durableId="1235093311">
-    <w:abstractNumId w:val="9"/>
+    <w:abstractNumId w:val="10"/>
   </w:num>
   <w:num w:numId="8" w16cid:durableId="1016080036">
     <w:abstractNumId w:val="1"/>
   </w:num>
   <w:num w:numId="9" w16cid:durableId="1277374295">
-    <w:abstractNumId w:val="10"/>
+    <w:abstractNumId w:val="11"/>
   </w:num>
   <w:num w:numId="10" w16cid:durableId="1582450912">
     <w:abstractNumId w:val="0"/>
@@ -24237,22 +25753,31 @@
     <w:abstractNumId w:val="5"/>
   </w:num>
   <w:num w:numId="12" w16cid:durableId="1833526059">
-    <w:abstractNumId w:val="15"/>
+    <w:abstractNumId w:val="17"/>
   </w:num>
   <w:num w:numId="13" w16cid:durableId="22681372">
     <w:abstractNumId w:val="2"/>
   </w:num>
   <w:num w:numId="14" w16cid:durableId="910043989">
-    <w:abstractNumId w:val="8"/>
+    <w:abstractNumId w:val="9"/>
   </w:num>
   <w:num w:numId="15" w16cid:durableId="920456028">
-    <w:abstractNumId w:val="14"/>
+    <w:abstractNumId w:val="15"/>
   </w:num>
   <w:num w:numId="16" w16cid:durableId="1390811221">
     <w:abstractNumId w:val="3"/>
   </w:num>
   <w:num w:numId="17" w16cid:durableId="1110588919">
-    <w:abstractNumId w:val="11"/>
+    <w:abstractNumId w:val="12"/>
+  </w:num>
+  <w:num w:numId="18" w16cid:durableId="1866095265">
+    <w:abstractNumId w:val="16"/>
+  </w:num>
+  <w:num w:numId="19" w16cid:durableId="670568119">
+    <w:abstractNumId w:val="7"/>
+  </w:num>
+  <w:num w:numId="20" w16cid:durableId="642391472">
+    <w:abstractNumId w:val="18"/>
   </w:num>
 </w:numbering>
 </file>
@@ -25138,6 +26663,50 @@
       <w:shd w:val="clear" w:color="auto" w:fill="E1DFDD"/>
     </w:rPr>
   </w:style>
+  <w:style w:type="paragraph" w:styleId="Header">
+    <w:name w:val="header"/>
+    <w:basedOn w:val="Normal"/>
+    <w:link w:val="HeaderChar"/>
+    <w:uiPriority w:val="99"/>
+    <w:unhideWhenUsed/>
+    <w:rsid w:val="00E96B9E"/>
+    <w:pPr>
+      <w:tabs>
+        <w:tab w:val="center" w:pos="4513"/>
+        <w:tab w:val="right" w:pos="9026"/>
+      </w:tabs>
+      <w:spacing w:after="0" w:line="240" w:lineRule="auto"/>
+    </w:pPr>
+  </w:style>
+  <w:style w:type="character" w:customStyle="1" w:styleId="HeaderChar">
+    <w:name w:val="Header Char"/>
+    <w:basedOn w:val="DefaultParagraphFont"/>
+    <w:link w:val="Header"/>
+    <w:uiPriority w:val="99"/>
+    <w:rsid w:val="00E96B9E"/>
+  </w:style>
+  <w:style w:type="paragraph" w:styleId="Footer">
+    <w:name w:val="footer"/>
+    <w:basedOn w:val="Normal"/>
+    <w:link w:val="FooterChar"/>
+    <w:uiPriority w:val="99"/>
+    <w:unhideWhenUsed/>
+    <w:rsid w:val="00E96B9E"/>
+    <w:pPr>
+      <w:tabs>
+        <w:tab w:val="center" w:pos="4513"/>
+        <w:tab w:val="right" w:pos="9026"/>
+      </w:tabs>
+      <w:spacing w:after="0" w:line="240" w:lineRule="auto"/>
+    </w:pPr>
+  </w:style>
+  <w:style w:type="character" w:customStyle="1" w:styleId="FooterChar">
+    <w:name w:val="Footer Char"/>
+    <w:basedOn w:val="DefaultParagraphFont"/>
+    <w:link w:val="Footer"/>
+    <w:uiPriority w:val="99"/>
+    <w:rsid w:val="00E96B9E"/>
+  </w:style>
 </w:styles>
 </file>
 

</xml_diff>